<commit_message>
Added Blockchain History Section to Word Doc
</commit_message>
<xml_diff>
--- a/MSDS749 Project_Team 4_Blockchain Analysis v3.docx
+++ b/MSDS749 Project_Team 4_Blockchain Analysis v3.docx
@@ -155,6 +155,7 @@
     <w:p>
       <w:pPr>
         <w:pStyle w:val="Abstract"/>
+        <w:ind w:firstLine="0"/>
       </w:pPr>
       <w:r>
         <w:rPr>
@@ -192,8 +193,9 @@
     <w:p>
       <w:pPr>
         <w:pStyle w:val="IndexTerms"/>
-      </w:pPr>
-      <w:bookmarkStart w:id="0" w:name="PointTmp"/>
+        <w:ind w:firstLine="0"/>
+      </w:pPr>
+      <w:bookmarkStart w:id="1" w:name="PointTmp"/>
       <w:r>
         <w:rPr>
           <w:i/>
@@ -248,7 +250,7 @@
       </w:r>
     </w:p>
     <w:p/>
-    <w:bookmarkEnd w:id="0"/>
+    <w:bookmarkEnd w:id="1"/>
     <w:p>
       <w:pPr>
         <w:pStyle w:val="Heading1"/>
@@ -378,45 +380,6 @@
         <w:pStyle w:val="Text"/>
         <w:ind w:firstLine="0"/>
       </w:pPr>
-      <w:r>
-        <w:tab/>
-      </w:r>
-      <w:r>
-        <w:t xml:space="preserve">In this paper we will explain that Blockchain is, at its heart, simply a system that tracks a history of events called a [digital </w:t>
-      </w:r>
-      <w:proofErr w:type="gramStart"/>
-      <w:r>
-        <w:t>ledger][</w:t>
-      </w:r>
-      <w:proofErr w:type="gramEnd"/>
-      <w:r>
-        <w:t>1]. We will define terms such as Blocks, the Blockchain Distributed Database, Block Time, and the Blockchain Community. We will examine, in detail, how every event knows a unique identifier of the event that came before it, and when the event is approved by the Blockchain Community the event is given a timestamp and added to its chain. When an event is added to a chain, ever</w:t>
-      </w:r>
-      <w:r>
-        <w:t>y</w:t>
-      </w:r>
-      <w:r>
-        <w:t xml:space="preserve"> user that is part of the Blockchain Community adds that event to their copy of that chain simultaneously, which creates the [Blockchain Distributed </w:t>
-      </w:r>
-      <w:proofErr w:type="gramStart"/>
-      <w:r>
-        <w:t>Database][</w:t>
-      </w:r>
-      <w:proofErr w:type="gramEnd"/>
-      <w:r>
-        <w:t>2]. This helps prevent tampering with the events in a chain, since an attacker would need to edit every chain from every user in the Blockchain Community for a change to be accepted, which means the attacker would need access to the private databases of everyone in the Blockchain Community. By this use of the Blockchain Distributed Database, Blockchain ensures trust in the history of its transactions and makes it an attractive fit for any process that values a [trusted history</w:t>
-      </w:r>
-      <w:proofErr w:type="gramStart"/>
-      <w:r>
-        <w:t>.</w:t>
-      </w:r>
-      <w:r>
-        <w:t>][</w:t>
-      </w:r>
-      <w:proofErr w:type="gramEnd"/>
-      <w:r>
-        <w:t>1]</w:t>
-      </w:r>
     </w:p>
     <w:p>
       <w:pPr>
@@ -424,22 +387,32 @@
         <w:ind w:firstLine="0"/>
       </w:pPr>
       <w:r>
-        <w:tab/>
-      </w:r>
-      <w:r>
-        <w:t xml:space="preserve"> </w:t>
-      </w:r>
-      <w:r>
-        <w:t xml:space="preserve">We will also explore the different types of Blockchains: Public, Private, and Federated. We will explain how public blockchains allow anyone to submit transactions to the blockchain and become part of the Blockchain community, how private blockchains restrict access to submit and verify transactions, and how Federated Blockchain is </w:t>
-      </w:r>
-      <w:r>
-        <w:t>like</w:t>
-      </w:r>
-      <w:r>
-        <w:t xml:space="preserve"> a Private Blockchain but allows many organizations to have nodes on the network. We will give some examples and pros and cons of each of these [blockchain types</w:t>
+        <w:t xml:space="preserve">In this paper we will explain that Blockchain is, at its heart, simply a system that tracks a history of events called a [digital </w:t>
       </w:r>
       <w:proofErr w:type="gramStart"/>
       <w:r>
+        <w:t>ledger][</w:t>
+      </w:r>
+      <w:proofErr w:type="gramEnd"/>
+      <w:r>
+        <w:t>1]. We will define terms such as Blocks, the Blockchain Distributed Database, Block Time, and the Blockchain Community. We will examine, in detail, how every event knows a unique identifier of the event that came before it, and when the event is approved by the Blockchain Community the event is given a timestamp and added to its chain. When an event is added to a chain, ever</w:t>
+      </w:r>
+      <w:r>
+        <w:t>y</w:t>
+      </w:r>
+      <w:r>
+        <w:t xml:space="preserve"> user that is part of the Blockchain Community adds that event to their copy of that chain simultaneously, which creates the [Blockchain Distributed </w:t>
+      </w:r>
+      <w:proofErr w:type="gramStart"/>
+      <w:r>
+        <w:t>Database][</w:t>
+      </w:r>
+      <w:proofErr w:type="gramEnd"/>
+      <w:r>
+        <w:t>2]. This helps prevent tampering with the events in a chain, since an attacker would need to edit every chain from every user in the Blockchain Community for a change to be accepted, which means the attacker would need access to the private databases of everyone in the Blockchain Community. By this use of the Blockchain Distributed Database, Blockchain ensures trust in the history of its transactions and makes it an attractive fit for any process that values a [trusted history</w:t>
+      </w:r>
+      <w:proofErr w:type="gramStart"/>
+      <w:r>
         <w:t>.</w:t>
       </w:r>
       <w:r>
@@ -447,7 +420,7 @@
       </w:r>
       <w:proofErr w:type="gramEnd"/>
       <w:r>
-        <w:t>3]</w:t>
+        <w:t>1]</w:t>
       </w:r>
     </w:p>
     <w:p>
@@ -455,107 +428,6 @@
         <w:pStyle w:val="Text"/>
         <w:ind w:firstLine="0"/>
       </w:pPr>
-      <w:r>
-        <w:tab/>
-        <w:t xml:space="preserve">At the end of this paper the goal is for the reader to not only have a thorough understanding of why Blockchain exists and what solutions it can provide, but also to be able to join an existing Blockchain instance or to start his or her own Blockchain with some confidence that it can provide the trust </w:t>
-      </w:r>
-      <w:r>
-        <w:t>missing from so many independent and private transactions.</w:t>
-      </w:r>
-    </w:p>
-    <w:p>
-      <w:pPr>
-        <w:pStyle w:val="Heading1"/>
-      </w:pPr>
-      <w:r>
-        <w:t>Blockchain technology</w:t>
-      </w:r>
-    </w:p>
-    <w:p>
-      <w:pPr>
-        <w:jc w:val="both"/>
-      </w:pPr>
-      <w:r>
-        <w:t xml:space="preserve">Blockchain technology is probably the best invention since the internet itself. It allows value exchange without the need for trust or for a central authority. </w:t>
-      </w:r>
-      <w:r>
-        <w:t>F</w:t>
-      </w:r>
-      <w:r>
-        <w:t xml:space="preserve">or the first time, </w:t>
-      </w:r>
-      <w:r>
-        <w:t xml:space="preserve">blockchain enable </w:t>
-      </w:r>
-      <w:r>
-        <w:t xml:space="preserve">a way for one Internet user to transfer a unique piece of digital property to another Internet user, such that the transfer is guaranteed to be safe and secure, everyone knows that the transfer has taken place, and nobody can challenge the </w:t>
-      </w:r>
-      <w:r>
-        <w:t>l</w:t>
-      </w:r>
-      <w:r>
-        <w:t>egitimacy of the transfer. The consequences of this breakthrough are hard to overstate</w:t>
-      </w:r>
-      <w:r>
-        <w:t>.</w:t>
-      </w:r>
-    </w:p>
-    <w:p>
-      <w:pPr>
-        <w:jc w:val="both"/>
-      </w:pPr>
-      <w:r>
-        <w:t xml:space="preserve">Blockchain is a distributed database or a Ledger (as used in Cryptocurrencies) containing all the records linking the history to the very initial record, that can be used in various </w:t>
-      </w:r>
-      <w:r>
-        <w:t>applications</w:t>
-      </w:r>
-      <w:r>
-        <w:t xml:space="preserve"> like Currency, Supply Chain, </w:t>
-      </w:r>
-      <w:r>
-        <w:t>Identity</w:t>
-      </w:r>
-      <w:r>
-        <w:t xml:space="preserve"> Management, </w:t>
-      </w:r>
-      <w:r>
-        <w:t>Assets Tracking</w:t>
-      </w:r>
-      <w:r>
-        <w:t xml:space="preserve"> etc. Distributed because it is not authored or controlled by a centralized entity like a Financial Institution (Banks)</w:t>
-      </w:r>
-      <w:r>
-        <w:t xml:space="preserve"> or Government</w:t>
-      </w:r>
-      <w:r>
-        <w:t>, rather, each participating node has a copy of the most updated Ledger to prevent any tampering of data in the Ledger.</w:t>
-      </w:r>
-    </w:p>
-    <w:p>
-      <w:pPr>
-        <w:jc w:val="both"/>
-      </w:pPr>
-      <w:r>
-        <w:t xml:space="preserve">The Ledger is divided into Blocks of equal sizes and each block is connected to its previous block using the Cryptographic Hash </w:t>
-      </w:r>
-      <w:r>
-        <w:lastRenderedPageBreak/>
-        <w:t>of the Data in Previous Block, so if someone tries to change the value of a record in any Block, all the Blocks ahead of it are invalidated, thus providing an indication that the data has been tampered.</w:t>
-      </w:r>
-    </w:p>
-    <w:p>
-      <w:pPr>
-        <w:jc w:val="both"/>
-      </w:pPr>
-      <w:r>
-        <w:t>Here are the steps involved:</w:t>
-      </w:r>
-    </w:p>
-    <w:p>
-      <w:pPr>
-        <w:jc w:val="both"/>
-      </w:pPr>
     </w:p>
     <w:p>
       <w:pPr>
@@ -563,9 +435,1077 @@
         <w:ind w:firstLine="0"/>
       </w:pPr>
       <w:r>
+        <w:t xml:space="preserve">We will also explore the different types of Blockchains: Public, Private, and Federated. We will explain how public blockchains allow anyone to submit transactions to the blockchain and become part of the Blockchain community, how private blockchains restrict access to submit and verify transactions, and how Federated Blockchain is </w:t>
+      </w:r>
+      <w:r>
+        <w:t>like</w:t>
+      </w:r>
+      <w:r>
+        <w:t xml:space="preserve"> a Private Blockchain but allows many organizations to have nodes on the network. We will give some examples and pros and cons of each of these [blockchain types</w:t>
+      </w:r>
+      <w:proofErr w:type="gramStart"/>
+      <w:r>
+        <w:t>.</w:t>
+      </w:r>
+      <w:r>
+        <w:t>][</w:t>
+      </w:r>
+      <w:proofErr w:type="gramEnd"/>
+      <w:r>
+        <w:t>3]</w:t>
+      </w:r>
+    </w:p>
+    <w:p>
+      <w:pPr>
+        <w:pStyle w:val="Text"/>
+        <w:ind w:firstLine="0"/>
+      </w:pPr>
+    </w:p>
+    <w:p>
+      <w:pPr>
+        <w:pStyle w:val="Text"/>
+        <w:ind w:firstLine="0"/>
+      </w:pPr>
+      <w:r>
+        <w:t xml:space="preserve">At the end of this paper the goal is for the reader to not only have a thorough understanding of why Blockchain exists and what solutions it can provide, but also to be able to join an existing Blockchain instance or to start his or her own Blockchain with some confidence that it can provide the trust </w:t>
+      </w:r>
+      <w:r>
+        <w:t>missing from so many independent and private transactions.</w:t>
+      </w:r>
+    </w:p>
+    <w:p>
+      <w:pPr>
+        <w:pStyle w:val="Heading1"/>
+      </w:pPr>
+      <w:r>
+        <w:t>A Brief History of Blockchain</w:t>
+      </w:r>
+    </w:p>
+    <w:p>
+      <w:pPr>
+        <w:pStyle w:val="Heading2"/>
+      </w:pPr>
+      <w:r>
+        <w:t>Early Cryptography</w:t>
+      </w:r>
+    </w:p>
+    <w:p>
+      <w:pPr>
+        <w:pStyle w:val="Text"/>
+        <w:ind w:firstLine="0"/>
+      </w:pPr>
+      <w:r>
+        <w:t xml:space="preserve">Until about the 1970s, cryptography was mainly the purview of state actors. However, in the 70s, two publications brought cryptography into the public eye the US Government's DES, the Data Encryption Standard, and Whitfield Diffie &amp; Martin </w:t>
+      </w:r>
+      <w:proofErr w:type="spellStart"/>
+      <w:r>
+        <w:t>Hellmanand's</w:t>
+      </w:r>
+      <w:proofErr w:type="spellEnd"/>
+      <w:r>
+        <w:t xml:space="preserve"> publication on public key cryptography. [</w:t>
+      </w:r>
+      <w:r>
+        <w:t>6</w:t>
+      </w:r>
+      <w:r>
+        <w:t>]</w:t>
+      </w:r>
+    </w:p>
+    <w:p>
+      <w:pPr>
+        <w:pStyle w:val="Heading2"/>
+      </w:pPr>
+      <w:r>
+        <w:t>DES</w:t>
+      </w:r>
+    </w:p>
+    <w:p>
+      <w:pPr>
+        <w:pStyle w:val="Text"/>
+        <w:ind w:firstLine="0"/>
+      </w:pPr>
+      <w:r>
+        <w:t xml:space="preserve">The Data Encryption Standard is a symmetric-key, block cipher algorithm for the electronic data encryption first developed at IBM, and then submitted as a candidate in </w:t>
+      </w:r>
+      <w:proofErr w:type="spellStart"/>
+      <w:r>
+        <w:t>a</w:t>
+      </w:r>
+      <w:proofErr w:type="spellEnd"/>
+      <w:r>
+        <w:t xml:space="preserve"> invitational study to the National Bureau of Standards, now the national Institute of Standards and Technology, following the agency's invitation to help define a government wide standard encryption algorithm for the protection of sensitive, but unclassified electronic government data.</w:t>
+      </w:r>
+      <w:r>
+        <w:t>[7]</w:t>
+      </w:r>
+      <w:r>
+        <w:t xml:space="preserve"> IBM's</w:t>
+      </w:r>
+      <w:r>
+        <w:t xml:space="preserve"> initial</w:t>
+      </w:r>
+      <w:r>
+        <w:t xml:space="preserve"> submission was modified to use S-blocks and to decrease the number of bits </w:t>
+      </w:r>
+      <w:r>
+        <w:lastRenderedPageBreak/>
+        <w:t>used for the key as suggested by the National Security Agency before final ratification of the standard.  The final design was a symmetric key, 56-bit, block encryption algorithm using S-block, or substitution blocks.</w:t>
+      </w:r>
+      <w:r>
+        <w:t xml:space="preserve"> [8]</w:t>
+      </w:r>
+    </w:p>
+    <w:p>
+      <w:pPr>
+        <w:pStyle w:val="Text"/>
+      </w:pPr>
+    </w:p>
+    <w:p>
+      <w:pPr>
+        <w:pStyle w:val="Text"/>
+        <w:ind w:firstLine="0"/>
+      </w:pPr>
+      <w:r>
+        <w:t>Symmetric-key or shared-key algorithms like DES are cryptographic algorithms the use the same or very mildly transformed keys for both encryption decryption of data. The keys enable the possibility of a secure communication link between 2 or more parties. The requirement of this type of secure channel is that all parties to the communication need to know the secret keys.  This fact represents the main drawback to symmetric key algorithms as the number of communicating parties increases it becomes exceedingly more complex to engineer a secure means of transferring the secret keys before the encrypted communication using the keys can begin.</w:t>
+      </w:r>
+    </w:p>
+    <w:p>
+      <w:pPr>
+        <w:pStyle w:val="Text"/>
+      </w:pPr>
+    </w:p>
+    <w:p>
+      <w:pPr>
+        <w:pStyle w:val="Text"/>
+        <w:ind w:firstLine="0"/>
+      </w:pPr>
+      <w:r>
+        <w:t xml:space="preserve">Block ciphers, like DES, are cryptographic algorithms which deterministically encrypt fixed length groups of bits. In a typical block cipher implementation data is split into equal size blocks which are then </w:t>
+      </w:r>
+      <w:r>
+        <w:t>tr</w:t>
+      </w:r>
+      <w:r>
+        <w:t>ansformed with a secret key seeding a mathematical transformation</w:t>
+      </w:r>
+      <w:r>
+        <w:t>.</w:t>
+      </w:r>
+      <w:r>
+        <w:t xml:space="preserve"> </w:t>
+      </w:r>
+      <w:r>
+        <w:t xml:space="preserve">However, since each block is deterministic and unwavering, block ciphers are susceptible to an exploit called differential cryptanalysis in which output blocks are scanned for evidence of non-random behavior caused by some repeating value </w:t>
+      </w:r>
+      <w:r>
+        <w:t>in the plaintext</w:t>
+      </w:r>
+      <w:r>
+        <w:t xml:space="preserve">, and that information is used to reverse engineer the encryption keys.  </w:t>
+      </w:r>
+    </w:p>
+    <w:p>
+      <w:pPr>
+        <w:pStyle w:val="Text"/>
+      </w:pPr>
+    </w:p>
+    <w:p>
+      <w:pPr>
+        <w:pStyle w:val="Text"/>
+        <w:ind w:firstLine="0"/>
+      </w:pPr>
+      <w:r>
+        <w:t xml:space="preserve">Substitution blocks, at the time a new feature in cryptography are a cryptographic algorithm in which an input of n bits </w:t>
+      </w:r>
+      <w:proofErr w:type="gramStart"/>
+      <w:r>
+        <w:t>are</w:t>
+      </w:r>
+      <w:proofErr w:type="gramEnd"/>
+      <w:r>
+        <w:t xml:space="preserve"> transformed into an output of </w:t>
+      </w:r>
+      <w:r>
+        <w:t xml:space="preserve">m </w:t>
+      </w:r>
+      <w:r>
+        <w:t>bits, and where n and m are not necessarily alike.  DES incorporated the first widely used implementation of substitution blocks in its 6x4 s-blocks in which 6 input bits were transformed to 4 output bits.</w:t>
+      </w:r>
+      <w:r>
+        <w:t xml:space="preserve"> S-blocks serve to obfuscate the deterministic regularities arising from simple block ciphers thus making them more resistant to differential cryptanalysis.</w:t>
+      </w:r>
+    </w:p>
+    <w:p>
+      <w:pPr>
+        <w:pStyle w:val="Text"/>
+        <w:ind w:firstLine="0"/>
+      </w:pPr>
+    </w:p>
+    <w:p>
+      <w:pPr>
+        <w:pStyle w:val="Heading2"/>
+      </w:pPr>
+      <w:r>
+        <w:t>Early DES Opposition</w:t>
+      </w:r>
+    </w:p>
+    <w:p>
+      <w:pPr>
+        <w:pStyle w:val="Text"/>
+        <w:ind w:firstLine="0"/>
+      </w:pPr>
+      <w:r>
+        <w:t xml:space="preserve">During the </w:t>
+      </w:r>
+      <w:r>
+        <w:t xml:space="preserve">DES </w:t>
+      </w:r>
+      <w:r>
+        <w:t xml:space="preserve">public comment period, parts of the proposed standard were deemed classified, and thus could not be vetted by researchers in the field. </w:t>
+      </w:r>
+      <w:r>
+        <w:t xml:space="preserve">Also, it was made known that the NIST enlisted the help of the NSA in modifying the initial IBM proposal, and that made people a little bit wary. </w:t>
+      </w:r>
+    </w:p>
+    <w:p>
+      <w:pPr>
+        <w:pStyle w:val="Text"/>
+        <w:ind w:firstLine="0"/>
+      </w:pPr>
+    </w:p>
+    <w:p>
+      <w:pPr>
+        <w:pStyle w:val="Text"/>
+        <w:ind w:firstLine="0"/>
+      </w:pPr>
+      <w:r>
+        <w:t xml:space="preserve">Due to the partially classified nature of the publication, the involvement of the NSA, and the introduction of heretofore unknown feature in the design called S-boxes, the initial specification was immediately met with wide skepticism in the academic realm.  Whitefield </w:t>
+      </w:r>
+      <w:proofErr w:type="spellStart"/>
+      <w:r>
+        <w:t>Diffle</w:t>
+      </w:r>
+      <w:proofErr w:type="spellEnd"/>
+      <w:r>
+        <w:t xml:space="preserve"> and Martin Hellman, prominent cryptography researchers at </w:t>
+      </w:r>
+      <w:proofErr w:type="spellStart"/>
+      <w:r>
+        <w:t>Standford</w:t>
+      </w:r>
+      <w:proofErr w:type="spellEnd"/>
+      <w:r>
+        <w:t xml:space="preserve"> University, panned the standard in an </w:t>
+      </w:r>
+      <w:r>
+        <w:t>“</w:t>
+      </w:r>
+      <w:r>
+        <w:t>Exhaustive Cryptanalysis of the NBS Data Encryption Standard</w:t>
+      </w:r>
+      <w:r>
+        <w:t xml:space="preserve">” </w:t>
+      </w:r>
+      <w:r>
+        <w:t>[11]. Primarily their concern was that the 56</w:t>
+      </w:r>
+      <w:r>
+        <w:t>-</w:t>
+      </w:r>
+      <w:r>
+        <w:t xml:space="preserve">bit key proposed by the standard was too short to be secure.  </w:t>
+      </w:r>
+    </w:p>
+    <w:p>
+      <w:pPr>
+        <w:pStyle w:val="Text"/>
+        <w:ind w:firstLine="0"/>
+      </w:pPr>
+    </w:p>
+    <w:p>
+      <w:pPr>
+        <w:pStyle w:val="Text"/>
+        <w:ind w:firstLine="0"/>
+      </w:pPr>
+      <w:r>
+        <w:t>There was also public skepticism that the classified implementation of the S-boxes, now know</w:t>
+      </w:r>
+      <w:r>
+        <w:t>n</w:t>
+      </w:r>
+      <w:r>
+        <w:t xml:space="preserve"> as substitution boxes, in the design represented some sort of backdoor introduced by the NSA to allow it to decrypt secure communications.  It wasn't until years later when S-boxes were rediscovered, that it was determined that the inclusion of S-boxes in the DES standard made it</w:t>
+      </w:r>
+      <w:r>
+        <w:t xml:space="preserve"> </w:t>
+      </w:r>
+      <w:r>
+        <w:t>more secure against differential cryptanalysis.</w:t>
+      </w:r>
+    </w:p>
+    <w:p>
+      <w:pPr>
+        <w:pStyle w:val="Text"/>
+        <w:ind w:firstLine="0"/>
+      </w:pPr>
+    </w:p>
+    <w:p>
+      <w:pPr>
+        <w:pStyle w:val="Text"/>
+        <w:ind w:firstLine="0"/>
+      </w:pPr>
+      <w:r>
+        <w:t>However, the NSA did push for a reduction of the key size from the originally proposed 64bits to 48bits.  IBM</w:t>
+      </w:r>
+      <w:r>
+        <w:t xml:space="preserve"> pushed back</w:t>
+      </w:r>
+      <w:r>
+        <w:t xml:space="preserve"> and the</w:t>
+      </w:r>
+      <w:r>
+        <w:t xml:space="preserve"> IBM and the</w:t>
+      </w:r>
+      <w:r>
+        <w:t xml:space="preserve"> NSA eventually compromised on a 56</w:t>
+      </w:r>
+      <w:r>
+        <w:t>-</w:t>
+      </w:r>
+      <w:r>
+        <w:t xml:space="preserve">bit key.  However, this weakened the standard so much, according to </w:t>
+      </w:r>
+      <w:proofErr w:type="spellStart"/>
+      <w:r>
+        <w:t>Dilfe</w:t>
+      </w:r>
+      <w:proofErr w:type="spellEnd"/>
+      <w:r>
+        <w:t xml:space="preserve"> and Hellman, that state actors and </w:t>
+      </w:r>
+      <w:r>
+        <w:t xml:space="preserve">other </w:t>
+      </w:r>
+      <w:r>
+        <w:t>organizations with deep pockets could theoretically build a computer to crack DES encryption through brute force.  In Diffie and Hellman's early public shaming of DES they made th</w:t>
+      </w:r>
+      <w:r>
+        <w:t>is</w:t>
+      </w:r>
+      <w:r>
+        <w:t xml:space="preserve"> point in their opening </w:t>
+      </w:r>
+      <w:r>
+        <w:t>introduction. [</w:t>
+      </w:r>
+      <w:r>
+        <w:t>4</w:t>
+      </w:r>
+      <w:r>
+        <w:t xml:space="preserve">] </w:t>
+      </w:r>
+    </w:p>
+    <w:p>
+      <w:pPr>
+        <w:pStyle w:val="Text"/>
+        <w:ind w:firstLine="0"/>
+      </w:pPr>
+    </w:p>
+    <w:p>
+      <w:pPr>
+        <w:pStyle w:val="Text"/>
+        <w:ind w:firstLine="0"/>
+      </w:pPr>
+      <w:r>
+        <w:t>Fittingly, in 1998, the Electronic Frontier Foundation built a $200,000</w:t>
+      </w:r>
+      <w:r>
+        <w:t xml:space="preserve"> machine, well within the financial means of companies and especially governments,</w:t>
+      </w:r>
+      <w:r>
+        <w:t xml:space="preserve"> that cracked DES in a few days. The project was headed by John Gilmore, a founder of the Cypherpunk movement</w:t>
+      </w:r>
+      <w:r>
+        <w:t xml:space="preserve"> and</w:t>
+      </w:r>
+      <w:r>
+        <w:t xml:space="preserve"> a cryptographic academic and activist</w:t>
+      </w:r>
+      <w:r>
+        <w:t>. T</w:t>
+      </w:r>
+      <w:r>
+        <w:t>he goal of the project was to demonstrate that DES was insecure</w:t>
+      </w:r>
+      <w:r>
+        <w:t xml:space="preserve"> and that the </w:t>
+      </w:r>
+      <w:r>
+        <w:t>US government had been telling deliberate lies about the security of DES for some time.</w:t>
+      </w:r>
+      <w:r>
+        <w:t xml:space="preserve"> [5]</w:t>
+      </w:r>
+    </w:p>
+    <w:p>
+      <w:pPr>
+        <w:pStyle w:val="Text"/>
+      </w:pPr>
+    </w:p>
+    <w:p>
+      <w:pPr>
+        <w:pStyle w:val="Heading2"/>
+      </w:pPr>
+      <w:r>
+        <w:t>Public Key Cryptography</w:t>
+      </w:r>
+    </w:p>
+    <w:p>
+      <w:pPr>
+        <w:pStyle w:val="Text"/>
+        <w:ind w:firstLine="0"/>
+      </w:pPr>
+      <w:proofErr w:type="spellStart"/>
+      <w:r>
+        <w:t>Dilfe</w:t>
+      </w:r>
+      <w:proofErr w:type="spellEnd"/>
+      <w:r>
+        <w:t xml:space="preserve"> and Hellman went on to advocate for public key encryption and to patent the first public key encryption algorithm, the </w:t>
+      </w:r>
+      <w:proofErr w:type="spellStart"/>
+      <w:r>
+        <w:t>Dilfe</w:t>
+      </w:r>
+      <w:proofErr w:type="spellEnd"/>
+      <w:r>
+        <w:t>-</w:t>
+      </w:r>
+      <w:r>
+        <w:t xml:space="preserve">Hellman Key exchange protocol.  Public-key cryptography is an </w:t>
+      </w:r>
+      <w:r>
+        <w:t xml:space="preserve">encryption </w:t>
+      </w:r>
+      <w:r>
+        <w:t>algorithm that uses a pair of prime number keys, one public and one private</w:t>
+      </w:r>
+      <w:r>
+        <w:t>,</w:t>
+      </w:r>
+      <w:r>
+        <w:t xml:space="preserve"> to produce an encryption based upon the product of these keys called a "one-way function".  A one-way function</w:t>
+      </w:r>
+      <w:r>
+        <w:t xml:space="preserve"> in computer science</w:t>
+      </w:r>
+      <w:r>
+        <w:t xml:space="preserve"> is a function that is computationally simple, for a computer, to compute </w:t>
+      </w:r>
+      <w:r>
+        <w:t>for</w:t>
+      </w:r>
+      <w:r>
+        <w:t xml:space="preserve"> every input, but hard to factor</w:t>
+      </w:r>
+      <w:r>
+        <w:t xml:space="preserve"> into its constituent parts</w:t>
+      </w:r>
+      <w:r>
+        <w:t xml:space="preserve"> without </w:t>
+      </w:r>
+      <w:r>
+        <w:t>prior</w:t>
+      </w:r>
+      <w:r>
+        <w:t xml:space="preserve"> knowledge of </w:t>
+      </w:r>
+      <w:r>
+        <w:t>its</w:t>
+      </w:r>
+      <w:r>
+        <w:t xml:space="preserve"> prime factors.</w:t>
+      </w:r>
+    </w:p>
+    <w:p>
+      <w:pPr>
+        <w:pStyle w:val="Text"/>
+      </w:pPr>
+    </w:p>
+    <w:p>
+      <w:pPr>
+        <w:pStyle w:val="Text"/>
+        <w:ind w:firstLine="0"/>
+      </w:pPr>
+      <w:r>
+        <w:t>The private key must remain secure, but t</w:t>
+      </w:r>
+      <w:r>
+        <w:t xml:space="preserve">he public key can </w:t>
+      </w:r>
+      <w:r>
+        <w:t>b</w:t>
+      </w:r>
+      <w:r>
+        <w:t xml:space="preserve">e </w:t>
+      </w:r>
+      <w:r>
+        <w:t>widely</w:t>
+      </w:r>
+      <w:r>
+        <w:t xml:space="preserve"> </w:t>
+      </w:r>
+      <w:r>
+        <w:t>disseminated</w:t>
+      </w:r>
+      <w:r>
+        <w:t xml:space="preserve"> without fear that the encrypted data </w:t>
+      </w:r>
+      <w:r>
+        <w:t>will</w:t>
+      </w:r>
+      <w:r>
+        <w:t xml:space="preserve"> be compromised. The security of this cryptographic system is </w:t>
+      </w:r>
+      <w:r>
+        <w:t xml:space="preserve">hinged on the </w:t>
+      </w:r>
+      <w:r>
+        <w:t xml:space="preserve">sheer complexity and time it would take to factor the product of the two very large prime keys with current </w:t>
+      </w:r>
+      <w:r>
+        <w:t>technology</w:t>
+      </w:r>
+      <w:r>
+        <w:t>.</w:t>
+      </w:r>
+    </w:p>
+    <w:p>
+      <w:pPr>
+        <w:pStyle w:val="Heading2"/>
+      </w:pPr>
+      <w:r>
+        <w:t>Cipher Punks</w:t>
+      </w:r>
+    </w:p>
+    <w:p>
+      <w:pPr>
+        <w:pStyle w:val="Text"/>
+        <w:ind w:firstLine="0"/>
+      </w:pPr>
+      <w:r>
+        <w:t xml:space="preserve">Blockchain technology grew out of the </w:t>
+      </w:r>
+      <w:r>
+        <w:t>tenants</w:t>
+      </w:r>
+      <w:r>
+        <w:t xml:space="preserve"> of a group of </w:t>
+      </w:r>
+      <w:proofErr w:type="gramStart"/>
+      <w:r>
+        <w:t>high tech</w:t>
+      </w:r>
+      <w:proofErr w:type="gramEnd"/>
+      <w:r>
+        <w:t xml:space="preserve"> privacy enthusiasts calling themselves Cypherpunks. The term </w:t>
+      </w:r>
+      <w:r>
+        <w:t>C</w:t>
+      </w:r>
+      <w:r>
+        <w:t xml:space="preserve">ypherpunk is a compound word combining root words *cypher* </w:t>
+      </w:r>
+      <w:proofErr w:type="gramStart"/>
+      <w:r>
+        <w:t>or  *</w:t>
+      </w:r>
+      <w:proofErr w:type="gramEnd"/>
+      <w:r>
+        <w:t>cipher*, a coded message, and *punk*, in this instance referencing a member of a rebellious counterculture group advocating</w:t>
+      </w:r>
+      <w:r>
+        <w:t xml:space="preserve"> the</w:t>
+      </w:r>
+      <w:r>
+        <w:t xml:space="preserve"> widespread use of cryptography as a means to social and political change.</w:t>
+      </w:r>
+    </w:p>
+    <w:p>
+      <w:pPr>
+        <w:pStyle w:val="Text"/>
+      </w:pPr>
+    </w:p>
+    <w:p>
+      <w:pPr>
+        <w:pStyle w:val="Text"/>
+        <w:ind w:firstLine="0"/>
+      </w:pPr>
+      <w:r>
+        <w:lastRenderedPageBreak/>
+        <w:t xml:space="preserve">The Cypherpunk movement traces its roots to the early days of public key </w:t>
+      </w:r>
+      <w:r>
+        <w:t>cryptography</w:t>
+      </w:r>
+      <w:r>
+        <w:t>.  With the initial academic uproar surrounding the distrust of the NSA's involvement in the manipulation of DES, and the secrecy in which the implementation of the algorithm was s</w:t>
+      </w:r>
+      <w:r>
+        <w:t>h</w:t>
+      </w:r>
+      <w:r>
+        <w:t>roud</w:t>
+      </w:r>
+      <w:r>
+        <w:t>ed in</w:t>
+      </w:r>
+      <w:r>
+        <w:t>, there began the seeds of di</w:t>
+      </w:r>
+      <w:r>
+        <w:t>s</w:t>
+      </w:r>
+      <w:r>
+        <w:t xml:space="preserve">sent and the onus for the beginnings of the </w:t>
+      </w:r>
+      <w:r>
+        <w:t>C</w:t>
+      </w:r>
+      <w:r>
+        <w:t xml:space="preserve">ypherpunk movement.  The eerily </w:t>
+      </w:r>
+      <w:r>
+        <w:t>prescient</w:t>
+      </w:r>
+      <w:r>
+        <w:t xml:space="preserve"> early focus of the small</w:t>
+      </w:r>
+      <w:r>
+        <w:t xml:space="preserve">, </w:t>
+      </w:r>
+      <w:r>
+        <w:t>mostly online group</w:t>
+      </w:r>
+      <w:r>
+        <w:t xml:space="preserve"> </w:t>
+      </w:r>
+      <w:r>
+        <w:t>was on disc</w:t>
+      </w:r>
+      <w:r>
+        <w:t>ussing individual</w:t>
+      </w:r>
+      <w:r>
+        <w:t xml:space="preserve"> privacy</w:t>
+      </w:r>
+      <w:r>
+        <w:t xml:space="preserve"> in a digital world</w:t>
+      </w:r>
+      <w:r>
+        <w:t xml:space="preserve">, government monitoring, and </w:t>
+      </w:r>
+      <w:r>
+        <w:t xml:space="preserve">central authority </w:t>
+      </w:r>
+      <w:r>
+        <w:t>control of information, all issues which are in national conver</w:t>
+      </w:r>
+      <w:r>
+        <w:t>s</w:t>
+      </w:r>
+      <w:r>
+        <w:t>ation today.</w:t>
+      </w:r>
+    </w:p>
+    <w:p>
+      <w:pPr>
+        <w:pStyle w:val="Text"/>
+      </w:pPr>
+    </w:p>
+    <w:p>
+      <w:pPr>
+        <w:pStyle w:val="Text"/>
+        <w:ind w:firstLine="0"/>
+      </w:pPr>
+      <w:r>
+        <w:t>The Cypherpunk group started out in the as in informal meetup betw</w:t>
+      </w:r>
+      <w:r>
+        <w:t>e</w:t>
+      </w:r>
+      <w:r>
+        <w:t xml:space="preserve">en tech minded individuals with scofflaw tendencies </w:t>
+      </w:r>
+      <w:r>
+        <w:t>founded</w:t>
+      </w:r>
+      <w:r>
+        <w:t xml:space="preserve"> by Eric Hughes, Tim May, and John Gilmore.  These three together with 20 of their friends began meeting regularly in the offices of John Gilmore's company, Cygnus, a </w:t>
+      </w:r>
+      <w:r>
+        <w:t>stalwart</w:t>
+      </w:r>
+      <w:r>
+        <w:t xml:space="preserve"> of the </w:t>
+      </w:r>
+      <w:r>
+        <w:t>burgeoning</w:t>
+      </w:r>
+      <w:r>
+        <w:t xml:space="preserve"> open source community, in the early 1990s.  </w:t>
+      </w:r>
+    </w:p>
+    <w:p>
+      <w:pPr>
+        <w:pStyle w:val="Text"/>
+      </w:pPr>
+    </w:p>
+    <w:p>
+      <w:pPr>
+        <w:pStyle w:val="Text"/>
+        <w:ind w:firstLine="0"/>
+      </w:pPr>
+      <w:r>
+        <w:t xml:space="preserve">Their meetup shortly morphed into a mailing list to broaden its appeal and to attract </w:t>
+      </w:r>
+      <w:r>
+        <w:t>likeminded</w:t>
+      </w:r>
+      <w:r>
+        <w:t xml:space="preserve"> individuals from around the world. </w:t>
+      </w:r>
+    </w:p>
+    <w:p>
+      <w:pPr>
+        <w:pStyle w:val="Text"/>
+        <w:ind w:firstLine="0"/>
+      </w:pPr>
+    </w:p>
+    <w:p>
+      <w:pPr>
+        <w:pStyle w:val="Text"/>
+        <w:ind w:firstLine="0"/>
+      </w:pPr>
+      <w:r>
+        <w:t>One of t</w:t>
+      </w:r>
+      <w:r>
+        <w:t xml:space="preserve">heir primary concern was that of governments and large powerful </w:t>
+      </w:r>
+      <w:r>
+        <w:t>corporate</w:t>
+      </w:r>
+      <w:r>
+        <w:t xml:space="preserve"> </w:t>
+      </w:r>
+      <w:r>
+        <w:t>entities</w:t>
+      </w:r>
+      <w:r>
+        <w:t xml:space="preserve"> capturing information, as John Gilmore </w:t>
+      </w:r>
+      <w:r>
+        <w:t>described the problem</w:t>
+      </w:r>
+      <w:r>
+        <w:t xml:space="preserve"> in a speech at the first ACM conference on Computers in March 1991,</w:t>
+      </w:r>
+    </w:p>
+    <w:p>
+      <w:pPr>
+        <w:pStyle w:val="Text"/>
+      </w:pPr>
+    </w:p>
+    <w:p>
+      <w:pPr>
+        <w:pStyle w:val="Text"/>
+      </w:pPr>
+      <w:r>
+        <w:t>"In most of Europe, phone companies don't record the phone numbers when you call, and they don't show up on your bill. They only tick off the charges on a meter. Now, I was told that this is partly because the Nazis used the call records that they used to have, to track and identify the opposition after taking over those countries in World War II. They don't keep those records anymore."</w:t>
+      </w:r>
+      <w:r>
+        <w:t xml:space="preserve"> [9]</w:t>
+      </w:r>
+    </w:p>
+    <w:p>
+      <w:pPr>
+        <w:pStyle w:val="Text"/>
+      </w:pPr>
+    </w:p>
+    <w:p>
+      <w:pPr>
+        <w:pStyle w:val="Text"/>
+        <w:ind w:firstLine="0"/>
+      </w:pPr>
+      <w:r>
+        <w:t>The mailing list's topics and</w:t>
+      </w:r>
+      <w:r>
+        <w:t xml:space="preserve"> </w:t>
+      </w:r>
+      <w:r>
+        <w:t xml:space="preserve">tenor favored privacy in communications, </w:t>
+      </w:r>
+      <w:r>
+        <w:t>self-revelation</w:t>
+      </w:r>
+      <w:r>
+        <w:t xml:space="preserve">, financial privacy, </w:t>
+      </w:r>
+      <w:r>
+        <w:t>anonymity</w:t>
+      </w:r>
+      <w:r>
+        <w:t>, and pseudonyms.  It also derided and actively opposed g</w:t>
+      </w:r>
+      <w:r>
+        <w:t>o</w:t>
+      </w:r>
+      <w:r>
+        <w:t>vernm</w:t>
+      </w:r>
+      <w:r>
+        <w:t xml:space="preserve">ent </w:t>
+      </w:r>
+      <w:r>
+        <w:t>data collection, forced self</w:t>
+      </w:r>
+      <w:r>
+        <w:t>-revelation</w:t>
+      </w:r>
+      <w:r>
+        <w:t>, and censorship. It is notable that an early and very active, member of the Cypherpunk mailing list was Julian Assange of Wikileaks.</w:t>
+      </w:r>
+    </w:p>
+    <w:p>
+      <w:pPr>
+        <w:pStyle w:val="Text"/>
+      </w:pPr>
+    </w:p>
+    <w:p>
+      <w:pPr>
+        <w:pStyle w:val="Text"/>
+        <w:ind w:firstLine="0"/>
+      </w:pPr>
+      <w:r>
+        <w:t>Privacy in communication was a primary concern of the movement, but equally important to the movement</w:t>
+      </w:r>
+      <w:r>
+        <w:t xml:space="preserve"> </w:t>
+      </w:r>
+      <w:r>
+        <w:t>were discussion</w:t>
+      </w:r>
+      <w:r>
+        <w:t>s</w:t>
+      </w:r>
+      <w:r>
+        <w:t xml:space="preserve"> around financial privacy, as Eric Hughes, one of the </w:t>
+      </w:r>
+      <w:r>
+        <w:t>founders</w:t>
+      </w:r>
+      <w:r>
+        <w:t xml:space="preserve">, puts it in </w:t>
+      </w:r>
+      <w:r>
+        <w:t>his</w:t>
+      </w:r>
+      <w:r>
+        <w:t xml:space="preserve"> </w:t>
+      </w:r>
+      <w:r>
+        <w:t>“</w:t>
+      </w:r>
+      <w:r>
+        <w:t>Cypherpunk Manifesto</w:t>
+      </w:r>
+      <w:r>
+        <w:t>”</w:t>
+      </w:r>
+      <w:r>
+        <w:t>,</w:t>
+      </w:r>
+    </w:p>
+    <w:p>
+      <w:pPr>
+        <w:pStyle w:val="Text"/>
+      </w:pPr>
+    </w:p>
+    <w:p>
+      <w:pPr>
+        <w:pStyle w:val="Text"/>
+      </w:pPr>
+      <w:r>
+        <w:t xml:space="preserve">"When I purchase a magazine at a store and hand cash to the clerk, there is no need to know who I am. When I ask my electronic mail provider to send and receive messages, my provider need not know to whom I am speaking or what I am saying or what others are saying to me; my provider only need know how to get the message there and how much I owe them in fees. When my identity is revealed by the underlying mechanism of the transaction, I have no privacy. I cannot here </w:t>
+      </w:r>
+      <w:r>
+        <w:t>selectively reveal myself; I must always reveal myself."</w:t>
+      </w:r>
+      <w:r>
+        <w:t xml:space="preserve"> </w:t>
+      </w:r>
+      <w:r>
+        <w:t>[</w:t>
+      </w:r>
+      <w:r>
+        <w:t>10]</w:t>
+      </w:r>
+    </w:p>
+    <w:p>
+      <w:pPr>
+        <w:pStyle w:val="Text"/>
+      </w:pPr>
+    </w:p>
+    <w:p>
+      <w:pPr>
+        <w:pStyle w:val="Heading2"/>
+      </w:pPr>
+      <w:r>
+        <w:t>The Birth of Bitcoin</w:t>
+      </w:r>
+    </w:p>
+    <w:p>
+      <w:pPr>
+        <w:pStyle w:val="Text"/>
+        <w:ind w:firstLine="0"/>
+      </w:pPr>
+      <w:r>
+        <w:t>From this primordial stew of technologist</w:t>
+      </w:r>
+      <w:r>
+        <w:t>s</w:t>
+      </w:r>
+      <w:r>
+        <w:t>, university researchers, cryptographers, a love of privacy in communication and in financial transactions, and a general mistrust of central authorities an anonymous, short (9 pages), but groundbreaking paper, was mailed to the Cypherpunk mailing list in 2008[4] by Satoshi Nakamoto, fittingly an alias, describing an electronic</w:t>
+      </w:r>
+      <w:r>
+        <w:t xml:space="preserve"> </w:t>
+      </w:r>
+      <w:r>
+        <w:t>currency,</w:t>
+      </w:r>
+      <w:r>
+        <w:t xml:space="preserve"> </w:t>
+      </w:r>
+      <w:r>
+        <w:t xml:space="preserve">Bitcoin, based upon cryptographic principals akin to </w:t>
+      </w:r>
+      <w:r>
+        <w:t>asymmetric</w:t>
+      </w:r>
+      <w:r>
+        <w:t xml:space="preserve"> encryption, one-way functions, but in reverse.  While Bitcoin was not the first digital currency created, it was the first to solve the problem of double spending without the need for a central authority </w:t>
+      </w:r>
+      <w:r>
+        <w:t>regulating</w:t>
+      </w:r>
+      <w:r>
+        <w:t xml:space="preserve"> the transaction.</w:t>
+      </w:r>
+    </w:p>
+    <w:p>
+      <w:pPr>
+        <w:pStyle w:val="Heading1"/>
+      </w:pPr>
+      <w:r>
+        <w:t>Blockchain technology</w:t>
+      </w:r>
+    </w:p>
+    <w:p>
+      <w:pPr>
+        <w:jc w:val="both"/>
+      </w:pPr>
+      <w:r>
+        <w:t xml:space="preserve">Blockchain technology is probably the best invention since the internet itself. It allows value exchange without the need for trust or for a central authority. </w:t>
+      </w:r>
+      <w:r>
+        <w:t>F</w:t>
+      </w:r>
+      <w:r>
+        <w:t xml:space="preserve">or the first time, </w:t>
+      </w:r>
+      <w:r>
+        <w:t xml:space="preserve">blockchain enable </w:t>
+      </w:r>
+      <w:r>
+        <w:t xml:space="preserve">a way for one Internet user to transfer a unique piece of digital property to another Internet user, such that the transfer is guaranteed to be safe and secure, everyone knows that the transfer has taken place, and nobody can challenge the </w:t>
+      </w:r>
+      <w:r>
+        <w:t>l</w:t>
+      </w:r>
+      <w:r>
+        <w:t>egitimacy of the transfer. The consequences of this breakthrough are hard to overstate</w:t>
+      </w:r>
+      <w:r>
+        <w:t>.</w:t>
+      </w:r>
+    </w:p>
+    <w:p>
+      <w:pPr>
+        <w:jc w:val="both"/>
+      </w:pPr>
+      <w:r>
+        <w:t xml:space="preserve">Blockchain is a distributed database or a Ledger (as used in Cryptocurrencies) containing all the records linking the history to the very initial record, that can be used in various </w:t>
+      </w:r>
+      <w:r>
+        <w:t>applications</w:t>
+      </w:r>
+      <w:r>
+        <w:t xml:space="preserve"> like Currency, Supply Chain, </w:t>
+      </w:r>
+      <w:r>
+        <w:t>Identity</w:t>
+      </w:r>
+      <w:r>
+        <w:t xml:space="preserve"> Management, </w:t>
+      </w:r>
+      <w:r>
+        <w:t>Assets Tracking</w:t>
+      </w:r>
+      <w:r>
+        <w:t xml:space="preserve"> etc. Distributed because it is not authored or controlled by a centralized entity like a Financial Institution (Banks)</w:t>
+      </w:r>
+      <w:r>
+        <w:t xml:space="preserve"> or Government</w:t>
+      </w:r>
+      <w:r>
+        <w:t>, rather, each participating node has a copy of the most updated Ledger to prevent any tampering of data in the Ledger.</w:t>
+      </w:r>
+    </w:p>
+    <w:p>
+      <w:pPr>
+        <w:jc w:val="both"/>
+      </w:pPr>
+      <w:r>
+        <w:t>The Ledger is divided into Blocks of equal sizes and each block is connected to its previous block using the Cryptographic Hash of the Data in Previous Block, so if someone tries to change the value of a record in any Block, all the Blocks ahead of it are invalidated, thus providing an indication that the data has been tampered.</w:t>
+      </w:r>
+    </w:p>
+    <w:p>
+      <w:pPr>
+        <w:jc w:val="both"/>
+      </w:pPr>
+      <w:r>
+        <w:t>Here are the steps involved:</w:t>
+      </w:r>
+    </w:p>
+    <w:p>
+      <w:pPr>
+        <w:jc w:val="both"/>
+      </w:pPr>
+    </w:p>
+    <w:p>
+      <w:pPr>
+        <w:pStyle w:val="Text"/>
+        <w:ind w:firstLine="0"/>
+      </w:pPr>
+      <w:r>
         <w:rPr>
           <w:noProof/>
         </w:rPr>
+        <w:lastRenderedPageBreak/>
         <w:drawing>
           <wp:inline distT="0" distB="0" distL="0" distR="0" wp14:anchorId="5B46C517" wp14:editId="7CF14DDA">
             <wp:extent cx="3383280" cy="4364990"/>
@@ -1190,60 +2130,60 @@
         <w:rPr>
           <w:i/>
         </w:rPr>
+        <w:t>OpenBazaar</w:t>
+      </w:r>
+      <w:proofErr w:type="spellEnd"/>
+      <w:r>
+        <w:t xml:space="preserve"> - </w:t>
+      </w:r>
+      <w:r>
+        <w:t>a decentralized market where no middleman is involved in trading of goods and services.</w:t>
+      </w:r>
+    </w:p>
+    <w:p>
+      <w:pPr>
+        <w:jc w:val="both"/>
+      </w:pPr>
+      <w:proofErr w:type="spellStart"/>
+      <w:r>
+        <w:rPr>
+          <w:i/>
+        </w:rPr>
+        <w:t>Loyyal</w:t>
+      </w:r>
+      <w:proofErr w:type="spellEnd"/>
+      <w:r>
+        <w:t xml:space="preserve"> - </w:t>
+      </w:r>
+      <w:r>
+        <w:t>universal blockchain-based framework which aims at allowing customers to combine trade and loyalty reward points in newer ways so that retailers can offer more sophisticated loyalty packages.</w:t>
+      </w:r>
+    </w:p>
+    <w:p>
+      <w:pPr>
+        <w:jc w:val="both"/>
+        <w:rPr>
+          <w:b/>
+          <w:i/>
+        </w:rPr>
+      </w:pPr>
+      <w:r>
+        <w:rPr>
+          <w:b/>
+          <w:i/>
+        </w:rPr>
+        <w:t>Real Estate:</w:t>
+      </w:r>
+    </w:p>
+    <w:p>
+      <w:pPr>
+        <w:jc w:val="both"/>
+      </w:pPr>
+      <w:r>
+        <w:rPr>
+          <w:i/>
+        </w:rPr>
         <w:lastRenderedPageBreak/>
-        <w:t>OpenBazaar</w:t>
-      </w:r>
-      <w:proofErr w:type="spellEnd"/>
-      <w:r>
-        <w:t xml:space="preserve"> - </w:t>
-      </w:r>
-      <w:r>
-        <w:t>a decentralized market where no middleman is involved in trading of goods and services.</w:t>
-      </w:r>
-    </w:p>
-    <w:p>
-      <w:pPr>
-        <w:jc w:val="both"/>
-      </w:pPr>
-      <w:proofErr w:type="spellStart"/>
-      <w:r>
-        <w:rPr>
-          <w:i/>
-        </w:rPr>
-        <w:t>Loyyal</w:t>
-      </w:r>
-      <w:proofErr w:type="spellEnd"/>
-      <w:r>
-        <w:t xml:space="preserve"> - </w:t>
-      </w:r>
-      <w:r>
-        <w:t>universal blockchain-based framework which aims at allowing customers to combine trade and loyalty reward points in newer ways so that retailers can offer more sophisticated loyalty packages.</w:t>
-      </w:r>
-    </w:p>
-    <w:p>
-      <w:pPr>
-        <w:jc w:val="both"/>
-        <w:rPr>
-          <w:b/>
-          <w:i/>
-        </w:rPr>
-      </w:pPr>
-      <w:r>
-        <w:rPr>
-          <w:b/>
-          <w:i/>
-        </w:rPr>
-        <w:t>Real Estate:</w:t>
-      </w:r>
-    </w:p>
-    <w:p>
-      <w:pPr>
-        <w:jc w:val="both"/>
-      </w:pPr>
-      <w:r>
-        <w:rPr>
-          <w:i/>
-        </w:rPr>
         <w:t>Ubiquity</w:t>
       </w:r>
       <w:r>
@@ -1764,22 +2704,22 @@
       <w:pPr>
         <w:pStyle w:val="Heading1"/>
       </w:pPr>
-      <w:bookmarkStart w:id="1" w:name="_Hlk536688934"/>
-      <w:r>
+      <w:bookmarkStart w:id="2" w:name="_Hlk536688934"/>
+      <w:r>
+        <w:t xml:space="preserve">Blockchain </w:t>
+      </w:r>
+      <w:r>
+        <w:t>outlook</w:t>
+      </w:r>
+    </w:p>
+    <w:bookmarkEnd w:id="2"/>
+    <w:p/>
+    <w:p>
+      <w:r>
+        <w:rPr>
+          <w:noProof/>
+        </w:rPr>
         <w:lastRenderedPageBreak/>
-        <w:t xml:space="preserve">Blockchain </w:t>
-      </w:r>
-      <w:r>
-        <w:t>outlook</w:t>
-      </w:r>
-    </w:p>
-    <w:bookmarkEnd w:id="1"/>
-    <w:p/>
-    <w:p>
-      <w:r>
-        <w:rPr>
-          <w:noProof/>
-        </w:rPr>
         <w:drawing>
           <wp:inline distT="0" distB="0" distL="0" distR="0" wp14:anchorId="15CCB56B" wp14:editId="3FF98278">
             <wp:extent cx="3200400" cy="2056130"/>
@@ -1824,8 +2764,6 @@
         <w:pStyle w:val="Text"/>
         <w:ind w:firstLine="0"/>
       </w:pPr>
-      <w:bookmarkStart w:id="2" w:name="_GoBack"/>
-      <w:bookmarkEnd w:id="2"/>
     </w:p>
     <w:p>
       <w:pPr>
@@ -1968,6 +2906,13 @@
           <w:iCs/>
         </w:rPr>
         <w:t xml:space="preserve">Available: </w:t>
+      </w:r>
+      <w:r>
+        <w:rPr>
+          <w:rFonts w:ascii="TimesNewRomanPS-ItalicMT" w:hAnsi="TimesNewRomanPS-ItalicMT" w:cs="TimesNewRomanPS-ItalicMT"/>
+          <w:iCs/>
+        </w:rPr>
+        <w:softHyphen/>
       </w:r>
       <w:hyperlink r:id="rId11" w:history="1">
         <w:r>
@@ -2053,15 +2998,155 @@
     <w:p>
       <w:pPr>
         <w:pStyle w:val="References"/>
-        <w:numPr>
-          <w:ilvl w:val="0"/>
-          <w:numId w:val="0"/>
-        </w:numPr>
-        <w:ind w:left="360"/>
-      </w:pPr>
+      </w:pPr>
+      <w:r>
+        <w:t xml:space="preserve">https://web.archive.org/web/20140226205104/http://origin-www.computer.org/csdl/mags/co/1977/06/01646525.pdf </w:t>
+      </w:r>
+      <w:r>
+        <w:rPr>
+          <w:color w:val="CE9178"/>
+        </w:rPr>
+        <w:t>"Exhaustive Cryptanalysis of the NBS Data Encryption Standard"</w:t>
+      </w:r>
+    </w:p>
+    <w:p>
+      <w:pPr>
+        <w:pStyle w:val="References"/>
+      </w:pPr>
+      <w:r>
+        <w:t xml:space="preserve">Electronic Frontier Foundation (1998), Cracking DES: Secrets of Encryption Research, Wiretap Politics, and Chip Design, Electronic Frontier Foundation, ISBN </w:t>
+      </w:r>
+      <w:proofErr w:type="spellStart"/>
+      <w:r>
+        <w:t>ISBN</w:t>
+      </w:r>
+      <w:proofErr w:type="spellEnd"/>
+      <w:r>
+        <w:t>: 1-56592-520-3</w:t>
+      </w:r>
+    </w:p>
+    <w:p>
+      <w:pPr>
+        <w:pStyle w:val="References"/>
+        <w:rPr>
+          <w:color w:val="D4D4D4"/>
+        </w:rPr>
+      </w:pPr>
+      <w:hyperlink r:id="rId13" w:history="1">
+        <w:r>
+          <w:rPr>
+            <w:rStyle w:val="Hyperlink"/>
+          </w:rPr>
+          <w:t>https://www.cs.jhu.edu/~rubin/courses/sp03/papers/diffie.hellman.pdf</w:t>
+        </w:r>
+      </w:hyperlink>
+      <w:r>
+        <w:rPr>
+          <w:color w:val="D4D4D4"/>
+        </w:rPr>
+        <w:t xml:space="preserve"> </w:t>
+      </w:r>
+      <w:r>
+        <w:t>"Diffie, Whitfield &amp; Martin Hellman (Nov. 1976), "New Directions in Cryptography", IEEE Transactions on Information Theory IT-22: 644-654"</w:t>
+      </w:r>
+    </w:p>
+    <w:p>
+      <w:pPr>
+        <w:pStyle w:val="References"/>
+        <w:rPr>
+          <w:color w:val="000000" w:themeColor="text1"/>
+        </w:rPr>
+      </w:pPr>
+      <w:r>
+        <w:rPr>
+          <w:color w:val="000000" w:themeColor="text1"/>
+        </w:rPr>
+        <w:t>It was created by IBM's (International Business Machines) Walter Tuchman (1997). "A brief history of the data encryption standard". Internet besieged: countering cyberspace scofflaws. ACM Press/Addison-Wesley Publishing Co. New York, NY, USA. pp. 275–280.</w:t>
+      </w:r>
+    </w:p>
+    <w:p>
+      <w:pPr>
+        <w:pStyle w:val="References"/>
+        <w:rPr>
+          <w:color w:val="000000" w:themeColor="text1"/>
+        </w:rPr>
+      </w:pPr>
+      <w:r>
+        <w:t>Thomas R. Johnson (2009-12-18). "American Cryptology during the Cold War, 1945-1989.Book III: Retrenchment and Reform, 1972-1980, page 232" (PDF). National Security Agency. Retrieved 2015-07-16 – via National Security Archive FOIA request. This version is differently redacted than the version on the NSA website.</w:t>
+      </w:r>
+    </w:p>
+    <w:p>
+      <w:pPr>
+        <w:pStyle w:val="References"/>
+        <w:rPr>
+          <w:color w:val="000000" w:themeColor="text1"/>
+        </w:rPr>
+      </w:pPr>
+      <w:hyperlink r:id="rId14" w:history="1">
+        <w:r>
+          <w:rPr>
+            <w:rStyle w:val="Hyperlink"/>
+          </w:rPr>
+          <w:t>http://www.toad.com/gnu/cfp.talk.txt</w:t>
+        </w:r>
+      </w:hyperlink>
+      <w:r>
+        <w:rPr>
+          <w:color w:val="000000" w:themeColor="text1"/>
+        </w:rPr>
+        <w:t xml:space="preserve"> </w:t>
+      </w:r>
+      <w:r>
+        <w:rPr>
+          <w:color w:val="000000" w:themeColor="text1"/>
+        </w:rPr>
+        <w:t>John Gilmore (March 1991), Privacy, Technology, and the Open Society</w:t>
+      </w:r>
+    </w:p>
+    <w:p>
+      <w:pPr>
+        <w:pStyle w:val="References"/>
+        <w:rPr>
+          <w:color w:val="000000" w:themeColor="text1"/>
+        </w:rPr>
+      </w:pPr>
+      <w:hyperlink r:id="rId15" w:history="1">
+        <w:r>
+          <w:rPr>
+            <w:rStyle w:val="Hyperlink"/>
+          </w:rPr>
+          <w:t>https://www.activism.net/cypherpunk/manifesto.html</w:t>
+        </w:r>
+      </w:hyperlink>
+      <w:r>
+        <w:rPr>
+          <w:color w:val="000000" w:themeColor="text1"/>
+        </w:rPr>
+        <w:t xml:space="preserve"> </w:t>
+      </w:r>
+      <w:r>
+        <w:rPr>
+          <w:color w:val="000000" w:themeColor="text1"/>
+        </w:rPr>
+        <w:t xml:space="preserve"> "A </w:t>
+      </w:r>
+      <w:proofErr w:type="spellStart"/>
+      <w:r>
+        <w:rPr>
+          <w:color w:val="000000" w:themeColor="text1"/>
+        </w:rPr>
+        <w:t>Cypherpunk's</w:t>
+      </w:r>
+      <w:proofErr w:type="spellEnd"/>
+      <w:r>
+        <w:rPr>
+          <w:color w:val="000000" w:themeColor="text1"/>
+        </w:rPr>
+        <w:t xml:space="preserve"> Manifesto"</w:t>
+      </w:r>
     </w:p>
     <w:sectPr>
-      <w:headerReference w:type="default" r:id="rId13"/>
+      <w:headerReference w:type="default" r:id="rId16"/>
       <w:type w:val="continuous"/>
       <w:pgSz w:w="12240" w:h="15840" w:code="1"/>
       <w:pgMar w:top="1008" w:right="936" w:bottom="1008" w:left="936" w:header="432" w:footer="432" w:gutter="0"/>
@@ -2106,7 +3191,10 @@
     <w:p>
       <w:pPr>
         <w:pStyle w:val="FootnoteText"/>
-      </w:pPr>
+        <w:ind w:firstLine="0"/>
+      </w:pPr>
+      <w:bookmarkStart w:id="0" w:name="_GoBack"/>
+      <w:bookmarkEnd w:id="0"/>
       <w:r>
         <w:t xml:space="preserve">“This work </w:t>
       </w:r>
@@ -5094,7 +6182,7 @@
 </file>
 
 <file path=customXml/itemProps1.xml><?xml version="1.0" encoding="utf-8"?>
-<ds:datastoreItem xmlns:ds="http://schemas.openxmlformats.org/officeDocument/2006/customXml" ds:itemID="{DAAFF5B1-B6C0-48D1-868D-134DBF66FFB9}">
+<ds:datastoreItem xmlns:ds="http://schemas.openxmlformats.org/officeDocument/2006/customXml" ds:itemID="{C1DA8AB2-46E9-4CAF-90A5-E41DB922202A}">
   <ds:schemaRefs>
     <ds:schemaRef ds:uri="http://schemas.openxmlformats.org/officeDocument/2006/bibliography"/>
   </ds:schemaRefs>

</xml_diff>

<commit_message>
added references, updated readme to reflect paper
</commit_message>
<xml_diff>
--- a/MSDS749 Project_Team 4_Blockchain Analysis v3.docx
+++ b/MSDS749 Project_Team 4_Blockchain Analysis v3.docx
@@ -195,7 +195,7 @@
         <w:pStyle w:val="IndexTerms"/>
         <w:ind w:firstLine="0"/>
       </w:pPr>
-      <w:bookmarkStart w:id="1" w:name="PointTmp"/>
+      <w:bookmarkStart w:id="0" w:name="PointTmp"/>
       <w:r>
         <w:rPr>
           <w:i/>
@@ -250,7 +250,7 @@
       </w:r>
     </w:p>
     <w:p/>
-    <w:bookmarkEnd w:id="1"/>
+    <w:bookmarkEnd w:id="0"/>
     <w:p>
       <w:pPr>
         <w:pStyle w:val="Heading1"/>
@@ -708,7 +708,13 @@
         <w:t xml:space="preserve">” </w:t>
       </w:r>
       <w:r>
-        <w:t>[11]. Primarily their concern was that the 56</w:t>
+        <w:t>[</w:t>
+      </w:r>
+      <w:r>
+        <w:t>4</w:t>
+      </w:r>
+      <w:r>
+        <w:t>]. Primarily their concern was that the 56</w:t>
       </w:r>
       <w:r>
         <w:t>-</w:t>
@@ -872,7 +878,49 @@
       </w:r>
       <w:proofErr w:type="spellEnd"/>
       <w:r>
-        <w:t xml:space="preserve"> and Hellman went on to advocate for public key encryption and to patent the first public key encryption algorithm, the </w:t>
+        <w:t xml:space="preserve"> and Hellman </w:t>
+      </w:r>
+      <w:r>
+        <w:t>and</w:t>
+      </w:r>
+      <w:r>
+        <w:t xml:space="preserve"> </w:t>
+      </w:r>
+      <w:r>
+        <w:t xml:space="preserve">went on to advocate for </w:t>
+      </w:r>
+      <w:r>
+        <w:t xml:space="preserve">an asymmetric encryption algorithm with greater complexity of the 56-bit DES and the ability to agree upon a shared key over an unsecure channel.  This process became known as </w:t>
+      </w:r>
+      <w:r>
+        <w:t xml:space="preserve">public key encryption and </w:t>
+      </w:r>
+      <w:r>
+        <w:t xml:space="preserve">they went on </w:t>
+      </w:r>
+      <w:r>
+        <w:t xml:space="preserve">to </w:t>
+      </w:r>
+      <w:r>
+        <w:t xml:space="preserve">eventually </w:t>
+      </w:r>
+      <w:r>
+        <w:t xml:space="preserve">patent </w:t>
+      </w:r>
+      <w:r>
+        <w:t xml:space="preserve">this concept </w:t>
+      </w:r>
+      <w:r>
+        <w:t>with Ralph C. Merkle</w:t>
+      </w:r>
+      <w:r>
+        <w:t xml:space="preserve"> in 1977</w:t>
+      </w:r>
+      <w:r>
+        <w:t>.  T</w:t>
+      </w:r>
+      <w:r>
+        <w:t xml:space="preserve">he </w:t>
       </w:r>
       <w:proofErr w:type="spellStart"/>
       <w:r>
@@ -883,111 +931,32 @@
         <w:t>-</w:t>
       </w:r>
       <w:r>
-        <w:t xml:space="preserve">Hellman Key exchange protocol.  Public-key cryptography is an </w:t>
-      </w:r>
-      <w:r>
-        <w:t xml:space="preserve">encryption </w:t>
-      </w:r>
-      <w:r>
-        <w:t>algorithm that uses a pair of prime number keys, one public and one private</w:t>
-      </w:r>
-      <w:r>
-        <w:t>,</w:t>
-      </w:r>
-      <w:r>
-        <w:t xml:space="preserve"> to produce an encryption based upon the product of these keys called a "one-way function".  A one-way function</w:t>
-      </w:r>
-      <w:r>
-        <w:t xml:space="preserve"> in computer science</w:t>
-      </w:r>
-      <w:r>
-        <w:t xml:space="preserve"> is a function that is computationally simple, for a computer, to compute </w:t>
-      </w:r>
-      <w:r>
-        <w:t>for</w:t>
-      </w:r>
-      <w:r>
-        <w:t xml:space="preserve"> every input, but hard to factor</w:t>
-      </w:r>
-      <w:r>
-        <w:t xml:space="preserve"> into its constituent parts</w:t>
-      </w:r>
-      <w:r>
-        <w:t xml:space="preserve"> without </w:t>
-      </w:r>
-      <w:r>
-        <w:t>prior</w:t>
-      </w:r>
-      <w:r>
-        <w:t xml:space="preserve"> knowledge of </w:t>
-      </w:r>
-      <w:r>
-        <w:t>its</w:t>
-      </w:r>
-      <w:r>
-        <w:t xml:space="preserve"> prime factors.</w:t>
-      </w:r>
-    </w:p>
-    <w:p>
-      <w:pPr>
-        <w:pStyle w:val="Text"/>
-      </w:pPr>
+        <w:t>Hellman Key exchange protocol</w:t>
+      </w:r>
+      <w:r>
+        <w:t xml:space="preserve"> is what is can become to be named.</w:t>
+      </w:r>
+      <w:r>
+        <w:t xml:space="preserve"> [11</w:t>
+      </w:r>
+      <w:r>
+        <w:t>,12</w:t>
+      </w:r>
+      <w:r>
+        <w:t>]</w:t>
+      </w:r>
+      <w:r>
+        <w:t xml:space="preserve"> </w:t>
+      </w:r>
+      <w:r>
+        <w:t xml:space="preserve"> </w:t>
+      </w:r>
     </w:p>
     <w:p>
       <w:pPr>
         <w:pStyle w:val="Text"/>
         <w:ind w:firstLine="0"/>
       </w:pPr>
-      <w:r>
-        <w:t>The private key must remain secure, but t</w:t>
-      </w:r>
-      <w:r>
-        <w:t xml:space="preserve">he public key can </w:t>
-      </w:r>
-      <w:r>
-        <w:t>b</w:t>
-      </w:r>
-      <w:r>
-        <w:t xml:space="preserve">e </w:t>
-      </w:r>
-      <w:r>
-        <w:t>widely</w:t>
-      </w:r>
-      <w:r>
-        <w:t xml:space="preserve"> </w:t>
-      </w:r>
-      <w:r>
-        <w:t>disseminated</w:t>
-      </w:r>
-      <w:r>
-        <w:t xml:space="preserve"> without fear that the encrypted data </w:t>
-      </w:r>
-      <w:r>
-        <w:t>will</w:t>
-      </w:r>
-      <w:r>
-        <w:t xml:space="preserve"> be compromised. The security of this cryptographic system is </w:t>
-      </w:r>
-      <w:r>
-        <w:t xml:space="preserve">hinged on the </w:t>
-      </w:r>
-      <w:r>
-        <w:t xml:space="preserve">sheer complexity and time it would take to factor the product of the two very large prime keys with current </w:t>
-      </w:r>
-      <w:r>
-        <w:t>technology</w:t>
-      </w:r>
-      <w:r>
-        <w:t>.</w:t>
-      </w:r>
-    </w:p>
-    <w:p>
-      <w:pPr>
-        <w:pStyle w:val="Heading2"/>
-      </w:pPr>
-      <w:r>
-        <w:t>Cipher Punks</w:t>
-      </w:r>
     </w:p>
     <w:p>
       <w:pPr>
@@ -995,134 +964,55 @@
         <w:ind w:firstLine="0"/>
       </w:pPr>
       <w:r>
-        <w:t xml:space="preserve">Blockchain technology grew out of the </w:t>
-      </w:r>
-      <w:r>
-        <w:t>tenants</w:t>
-      </w:r>
-      <w:r>
-        <w:t xml:space="preserve"> of a group of </w:t>
+        <w:t xml:space="preserve">Interestingly though, the concept was </w:t>
       </w:r>
       <w:proofErr w:type="gramStart"/>
       <w:r>
-        <w:t>high tech</w:t>
+        <w:t>actually</w:t>
+      </w:r>
+      <w:r>
+        <w:t xml:space="preserve"> </w:t>
+      </w:r>
+      <w:r>
+        <w:t>conceptualized</w:t>
       </w:r>
       <w:proofErr w:type="gramEnd"/>
       <w:r>
-        <w:t xml:space="preserve"> privacy enthusiasts calling themselves Cypherpunks. The term </w:t>
-      </w:r>
-      <w:r>
-        <w:t>C</w:t>
-      </w:r>
-      <w:r>
-        <w:t xml:space="preserve">ypherpunk is a compound word combining root words *cypher* </w:t>
-      </w:r>
-      <w:proofErr w:type="gramStart"/>
-      <w:r>
-        <w:t>or  *</w:t>
-      </w:r>
-      <w:proofErr w:type="gramEnd"/>
-      <w:r>
-        <w:t>cipher*, a coded message, and *punk*, in this instance referencing a member of a rebellious counterculture group advocating</w:t>
-      </w:r>
-      <w:r>
-        <w:t xml:space="preserve"> the</w:t>
-      </w:r>
-      <w:r>
-        <w:t xml:space="preserve"> widespread use of cryptography as a means to social and political change.</w:t>
-      </w:r>
-    </w:p>
-    <w:p>
-      <w:pPr>
-        <w:pStyle w:val="Text"/>
-      </w:pPr>
+        <w:t xml:space="preserve"> and </w:t>
+      </w:r>
+      <w:r>
+        <w:t xml:space="preserve">secretly </w:t>
+      </w:r>
+      <w:r>
+        <w:t xml:space="preserve">described in a now unclassified paper by </w:t>
+      </w:r>
+      <w:r>
+        <w:t>James H. Ellis,</w:t>
+      </w:r>
+      <w:r>
+        <w:t xml:space="preserve"> </w:t>
+      </w:r>
+      <w:r>
+        <w:t xml:space="preserve">Clifford Cocks, and Malcolm J. Williamson of GCHQ, the British signals intelligence agency, </w:t>
+      </w:r>
+      <w:r>
+        <w:t xml:space="preserve">7 years earlier </w:t>
+      </w:r>
+      <w:r>
+        <w:t>in 1969</w:t>
+      </w:r>
+      <w:r>
+        <w:t>.</w:t>
+      </w:r>
+      <w:r>
+        <w:t xml:space="preserve"> [13]</w:t>
+      </w:r>
     </w:p>
     <w:p>
       <w:pPr>
         <w:pStyle w:val="Text"/>
         <w:ind w:firstLine="0"/>
       </w:pPr>
-      <w:r>
-        <w:lastRenderedPageBreak/>
-        <w:t xml:space="preserve">The Cypherpunk movement traces its roots to the early days of public key </w:t>
-      </w:r>
-      <w:r>
-        <w:t>cryptography</w:t>
-      </w:r>
-      <w:r>
-        <w:t>.  With the initial academic uproar surrounding the distrust of the NSA's involvement in the manipulation of DES, and the secrecy in which the implementation of the algorithm was s</w:t>
-      </w:r>
-      <w:r>
-        <w:t>h</w:t>
-      </w:r>
-      <w:r>
-        <w:t>roud</w:t>
-      </w:r>
-      <w:r>
-        <w:t>ed in</w:t>
-      </w:r>
-      <w:r>
-        <w:t>, there began the seeds of di</w:t>
-      </w:r>
-      <w:r>
-        <w:t>s</w:t>
-      </w:r>
-      <w:r>
-        <w:t xml:space="preserve">sent and the onus for the beginnings of the </w:t>
-      </w:r>
-      <w:r>
-        <w:t>C</w:t>
-      </w:r>
-      <w:r>
-        <w:t xml:space="preserve">ypherpunk movement.  The eerily </w:t>
-      </w:r>
-      <w:r>
-        <w:t>prescient</w:t>
-      </w:r>
-      <w:r>
-        <w:t xml:space="preserve"> early focus of the small</w:t>
-      </w:r>
-      <w:r>
-        <w:t xml:space="preserve">, </w:t>
-      </w:r>
-      <w:r>
-        <w:t>mostly online group</w:t>
-      </w:r>
-      <w:r>
-        <w:t xml:space="preserve"> </w:t>
-      </w:r>
-      <w:r>
-        <w:t>was on disc</w:t>
-      </w:r>
-      <w:r>
-        <w:t>ussing individual</w:t>
-      </w:r>
-      <w:r>
-        <w:t xml:space="preserve"> privacy</w:t>
-      </w:r>
-      <w:r>
-        <w:t xml:space="preserve"> in a digital world</w:t>
-      </w:r>
-      <w:r>
-        <w:t xml:space="preserve">, government monitoring, and </w:t>
-      </w:r>
-      <w:r>
-        <w:t xml:space="preserve">central authority </w:t>
-      </w:r>
-      <w:r>
-        <w:t>control of information, all issues which are in national conver</w:t>
-      </w:r>
-      <w:r>
-        <w:t>s</w:t>
-      </w:r>
-      <w:r>
-        <w:t>ation today.</w:t>
-      </w:r>
-    </w:p>
-    <w:p>
-      <w:pPr>
-        <w:pStyle w:val="Text"/>
-      </w:pPr>
     </w:p>
     <w:p>
       <w:pPr>
@@ -1130,31 +1020,49 @@
         <w:ind w:firstLine="0"/>
       </w:pPr>
       <w:r>
-        <w:t>The Cypherpunk group started out in the as in informal meetup betw</w:t>
-      </w:r>
-      <w:r>
-        <w:t>e</w:t>
-      </w:r>
-      <w:r>
-        <w:t xml:space="preserve">en tech minded individuals with scofflaw tendencies </w:t>
-      </w:r>
-      <w:r>
-        <w:t>founded</w:t>
-      </w:r>
-      <w:r>
-        <w:t xml:space="preserve"> by Eric Hughes, Tim May, and John Gilmore.  These three together with 20 of their friends began meeting regularly in the offices of John Gilmore's company, Cygnus, a </w:t>
-      </w:r>
-      <w:r>
-        <w:t>stalwart</w:t>
-      </w:r>
-      <w:r>
-        <w:t xml:space="preserve"> of the </w:t>
-      </w:r>
-      <w:r>
-        <w:t>burgeoning</w:t>
-      </w:r>
-      <w:r>
-        <w:t xml:space="preserve"> open source community, in the early 1990s.  </w:t>
+        <w:t xml:space="preserve">Public-key cryptography is an </w:t>
+      </w:r>
+      <w:r>
+        <w:t xml:space="preserve">encryption </w:t>
+      </w:r>
+      <w:r>
+        <w:t>algorithm that uses a pair of prime number keys, one public and one private</w:t>
+      </w:r>
+      <w:r>
+        <w:t>,</w:t>
+      </w:r>
+      <w:r>
+        <w:t xml:space="preserve"> to produce an encryption based upon the product of these keys called a "one-way function".  A one-way function</w:t>
+      </w:r>
+      <w:r>
+        <w:t xml:space="preserve"> in computer science</w:t>
+      </w:r>
+      <w:r>
+        <w:t xml:space="preserve"> is a function that is computationally simple, for a computer, to compute </w:t>
+      </w:r>
+      <w:r>
+        <w:t>for</w:t>
+      </w:r>
+      <w:r>
+        <w:t xml:space="preserve"> every input, but hard to factor</w:t>
+      </w:r>
+      <w:r>
+        <w:t xml:space="preserve"> into its constituent parts</w:t>
+      </w:r>
+      <w:r>
+        <w:t xml:space="preserve"> without </w:t>
+      </w:r>
+      <w:r>
+        <w:t>prior</w:t>
+      </w:r>
+      <w:r>
+        <w:t xml:space="preserve"> knowledge of </w:t>
+      </w:r>
+      <w:r>
+        <w:t>its</w:t>
+      </w:r>
+      <w:r>
+        <w:t xml:space="preserve"> prime factors.</w:t>
       </w:r>
     </w:p>
     <w:p>
@@ -1168,13 +1076,55 @@
         <w:ind w:firstLine="0"/>
       </w:pPr>
       <w:r>
-        <w:t xml:space="preserve">Their meetup shortly morphed into a mailing list to broaden its appeal and to attract </w:t>
-      </w:r>
-      <w:r>
-        <w:t>likeminded</w:t>
-      </w:r>
-      <w:r>
-        <w:t xml:space="preserve"> individuals from around the world. </w:t>
+        <w:t>The private key must remain secure, but t</w:t>
+      </w:r>
+      <w:r>
+        <w:t xml:space="preserve">he public key can </w:t>
+      </w:r>
+      <w:r>
+        <w:t>b</w:t>
+      </w:r>
+      <w:r>
+        <w:t xml:space="preserve">e </w:t>
+      </w:r>
+      <w:r>
+        <w:t>widely</w:t>
+      </w:r>
+      <w:r>
+        <w:t xml:space="preserve"> </w:t>
+      </w:r>
+      <w:r>
+        <w:t>disseminated</w:t>
+      </w:r>
+      <w:r>
+        <w:t xml:space="preserve"> without fear that the encrypted data </w:t>
+      </w:r>
+      <w:r>
+        <w:t>will</w:t>
+      </w:r>
+      <w:r>
+        <w:t xml:space="preserve"> be compromised. The security of this cryptographic system is </w:t>
+      </w:r>
+      <w:r>
+        <w:t xml:space="preserve">hinged on the </w:t>
+      </w:r>
+      <w:r>
+        <w:t xml:space="preserve">sheer complexity and time it would take to factor the product of the two very large prime keys with current </w:t>
+      </w:r>
+      <w:r>
+        <w:lastRenderedPageBreak/>
+        <w:t>technology</w:t>
+      </w:r>
+      <w:r>
+        <w:t>.</w:t>
+      </w:r>
+    </w:p>
+    <w:p>
+      <w:pPr>
+        <w:pStyle w:val="Heading2"/>
+      </w:pPr>
+      <w:r>
+        <w:t>Cipher Punks</w:t>
       </w:r>
     </w:p>
     <w:p>
@@ -1182,6 +1132,77 @@
         <w:pStyle w:val="Text"/>
         <w:ind w:firstLine="0"/>
       </w:pPr>
+      <w:r>
+        <w:t xml:space="preserve">Blockchain technology grew out of the </w:t>
+      </w:r>
+      <w:r>
+        <w:t>tenants</w:t>
+      </w:r>
+      <w:r>
+        <w:t xml:space="preserve"> of a group of high</w:t>
+      </w:r>
+      <w:r>
+        <w:t>-</w:t>
+      </w:r>
+      <w:r>
+        <w:t xml:space="preserve">tech privacy enthusiasts calling themselves Cypherpunks. The term </w:t>
+      </w:r>
+      <w:r>
+        <w:t>C</w:t>
+      </w:r>
+      <w:r>
+        <w:t xml:space="preserve">ypherpunk is a compound word combining root words </w:t>
+      </w:r>
+      <w:r>
+        <w:rPr>
+          <w:i/>
+        </w:rPr>
+        <w:t>cypher</w:t>
+      </w:r>
+      <w:r>
+        <w:t xml:space="preserve"> or </w:t>
+      </w:r>
+      <w:r>
+        <w:rPr>
+          <w:i/>
+        </w:rPr>
+        <w:t>cipher</w:t>
+      </w:r>
+      <w:r>
+        <w:t xml:space="preserve">, a coded message, and </w:t>
+      </w:r>
+      <w:r>
+        <w:rPr>
+          <w:i/>
+        </w:rPr>
+        <w:t>pun</w:t>
+      </w:r>
+      <w:r>
+        <w:rPr>
+          <w:i/>
+        </w:rPr>
+        <w:t>k</w:t>
+      </w:r>
+      <w:r>
+        <w:t>, in this instance referencing a member of a rebellious counterculture group advocating</w:t>
+      </w:r>
+      <w:r>
+        <w:t xml:space="preserve"> the</w:t>
+      </w:r>
+      <w:r>
+        <w:t xml:space="preserve"> widespread use of cryptography </w:t>
+      </w:r>
+      <w:r>
+        <w:t>for</w:t>
+      </w:r>
+      <w:r>
+        <w:t xml:space="preserve"> social and political change.</w:t>
+      </w:r>
+    </w:p>
+    <w:p>
+      <w:pPr>
+        <w:pStyle w:val="Text"/>
+      </w:pPr>
     </w:p>
     <w:p>
       <w:pPr>
@@ -1189,44 +1210,79 @@
         <w:ind w:firstLine="0"/>
       </w:pPr>
       <w:r>
-        <w:t>One of t</w:t>
-      </w:r>
-      <w:r>
-        <w:t xml:space="preserve">heir primary concern was that of governments and large powerful </w:t>
-      </w:r>
-      <w:r>
-        <w:t>corporate</w:t>
+        <w:t xml:space="preserve">The Cypherpunk movement traces its roots to the early days of public key </w:t>
+      </w:r>
+      <w:r>
+        <w:t>cryptography</w:t>
+      </w:r>
+      <w:r>
+        <w:t>.  With the initial academic uproar surrounding the distrust of the NSA's involvement in the manipulation of DES, and the secrecy in which the implementation of the algorithm was s</w:t>
+      </w:r>
+      <w:r>
+        <w:t>h</w:t>
+      </w:r>
+      <w:r>
+        <w:t>roud</w:t>
+      </w:r>
+      <w:r>
+        <w:t>ed in</w:t>
+      </w:r>
+      <w:r>
+        <w:t>, there began the seeds of di</w:t>
+      </w:r>
+      <w:r>
+        <w:t>s</w:t>
+      </w:r>
+      <w:r>
+        <w:t xml:space="preserve">sent and the onus for the beginnings of the </w:t>
+      </w:r>
+      <w:r>
+        <w:t>C</w:t>
+      </w:r>
+      <w:r>
+        <w:t xml:space="preserve">ypherpunk movement.  The eerily </w:t>
+      </w:r>
+      <w:r>
+        <w:t>prescient</w:t>
+      </w:r>
+      <w:r>
+        <w:t xml:space="preserve"> early focus of the small</w:t>
+      </w:r>
+      <w:r>
+        <w:t xml:space="preserve">, </w:t>
+      </w:r>
+      <w:r>
+        <w:t>mostly online group</w:t>
       </w:r>
       <w:r>
         <w:t xml:space="preserve"> </w:t>
       </w:r>
       <w:r>
-        <w:t>entities</w:t>
-      </w:r>
-      <w:r>
-        <w:t xml:space="preserve"> capturing information, as John Gilmore </w:t>
-      </w:r>
-      <w:r>
-        <w:t>described the problem</w:t>
-      </w:r>
-      <w:r>
-        <w:t xml:space="preserve"> in a speech at the first ACM conference on Computers in March 1991,</w:t>
-      </w:r>
-    </w:p>
-    <w:p>
-      <w:pPr>
-        <w:pStyle w:val="Text"/>
-      </w:pPr>
-    </w:p>
-    <w:p>
-      <w:pPr>
-        <w:pStyle w:val="Text"/>
-      </w:pPr>
-      <w:r>
-        <w:t>"In most of Europe, phone companies don't record the phone numbers when you call, and they don't show up on your bill. They only tick off the charges on a meter. Now, I was told that this is partly because the Nazis used the call records that they used to have, to track and identify the opposition after taking over those countries in World War II. They don't keep those records anymore."</w:t>
-      </w:r>
-      <w:r>
-        <w:t xml:space="preserve"> [9]</w:t>
+        <w:t>was on disc</w:t>
+      </w:r>
+      <w:r>
+        <w:t>ussing individual</w:t>
+      </w:r>
+      <w:r>
+        <w:t xml:space="preserve"> privacy</w:t>
+      </w:r>
+      <w:r>
+        <w:t xml:space="preserve"> in a digital world</w:t>
+      </w:r>
+      <w:r>
+        <w:t xml:space="preserve">, government monitoring, and </w:t>
+      </w:r>
+      <w:r>
+        <w:t xml:space="preserve">central authority </w:t>
+      </w:r>
+      <w:r>
+        <w:t>control of information, all issues which are in national conver</w:t>
+      </w:r>
+      <w:r>
+        <w:t>s</w:t>
+      </w:r>
+      <w:r>
+        <w:t>ation today.</w:t>
       </w:r>
     </w:p>
     <w:p>
@@ -1240,43 +1296,31 @@
         <w:ind w:firstLine="0"/>
       </w:pPr>
       <w:r>
-        <w:t>The mailing list's topics and</w:t>
-      </w:r>
-      <w:r>
-        <w:t xml:space="preserve"> </w:t>
-      </w:r>
-      <w:r>
-        <w:t xml:space="preserve">tenor favored privacy in communications, </w:t>
-      </w:r>
-      <w:r>
-        <w:t>self-revelation</w:t>
-      </w:r>
-      <w:r>
-        <w:t xml:space="preserve">, financial privacy, </w:t>
-      </w:r>
-      <w:r>
-        <w:t>anonymity</w:t>
-      </w:r>
-      <w:r>
-        <w:t>, and pseudonyms.  It also derided and actively opposed g</w:t>
-      </w:r>
-      <w:r>
-        <w:t>o</w:t>
-      </w:r>
-      <w:r>
-        <w:t>vernm</w:t>
-      </w:r>
-      <w:r>
-        <w:t xml:space="preserve">ent </w:t>
-      </w:r>
-      <w:r>
-        <w:t>data collection, forced self</w:t>
-      </w:r>
-      <w:r>
-        <w:t>-revelation</w:t>
-      </w:r>
-      <w:r>
-        <w:t>, and censorship. It is notable that an early and very active, member of the Cypherpunk mailing list was Julian Assange of Wikileaks.</w:t>
+        <w:t>The Cypherpunk group started out in the as in informal meetup betw</w:t>
+      </w:r>
+      <w:r>
+        <w:t>e</w:t>
+      </w:r>
+      <w:r>
+        <w:t xml:space="preserve">en tech minded individuals with scofflaw tendencies </w:t>
+      </w:r>
+      <w:r>
+        <w:t>founded</w:t>
+      </w:r>
+      <w:r>
+        <w:t xml:space="preserve"> by Eric Hughes, Tim May, and John Gilmore.  These three together with 20 of their friends began meeting regularly in the offices of John Gilmore's company, Cygnus, a </w:t>
+      </w:r>
+      <w:r>
+        <w:t>stalwart</w:t>
+      </w:r>
+      <w:r>
+        <w:t xml:space="preserve"> of the </w:t>
+      </w:r>
+      <w:r>
+        <w:t>burgeoning</w:t>
+      </w:r>
+      <w:r>
+        <w:t xml:space="preserve"> open source community, in the early 1990s.  </w:t>
       </w:r>
     </w:p>
     <w:p>
@@ -1290,81 +1334,13 @@
         <w:ind w:firstLine="0"/>
       </w:pPr>
       <w:r>
-        <w:t>Privacy in communication was a primary concern of the movement, but equally important to the movement</w:t>
-      </w:r>
-      <w:r>
-        <w:t xml:space="preserve"> </w:t>
-      </w:r>
-      <w:r>
-        <w:t>were discussion</w:t>
-      </w:r>
-      <w:r>
-        <w:t>s</w:t>
-      </w:r>
-      <w:r>
-        <w:t xml:space="preserve"> around financial privacy, as Eric Hughes, one of the </w:t>
-      </w:r>
-      <w:r>
-        <w:t>founders</w:t>
-      </w:r>
-      <w:r>
-        <w:t xml:space="preserve">, puts it in </w:t>
-      </w:r>
-      <w:r>
-        <w:t>his</w:t>
-      </w:r>
-      <w:r>
-        <w:t xml:space="preserve"> </w:t>
-      </w:r>
-      <w:r>
-        <w:t>“</w:t>
-      </w:r>
-      <w:r>
-        <w:t>Cypherpunk Manifesto</w:t>
-      </w:r>
-      <w:r>
-        <w:t>”</w:t>
-      </w:r>
-      <w:r>
-        <w:t>,</w:t>
-      </w:r>
-    </w:p>
-    <w:p>
-      <w:pPr>
-        <w:pStyle w:val="Text"/>
-      </w:pPr>
-    </w:p>
-    <w:p>
-      <w:pPr>
-        <w:pStyle w:val="Text"/>
-      </w:pPr>
-      <w:r>
-        <w:t xml:space="preserve">"When I purchase a magazine at a store and hand cash to the clerk, there is no need to know who I am. When I ask my electronic mail provider to send and receive messages, my provider need not know to whom I am speaking or what I am saying or what others are saying to me; my provider only need know how to get the message there and how much I owe them in fees. When my identity is revealed by the underlying mechanism of the transaction, I have no privacy. I cannot here </w:t>
-      </w:r>
-      <w:r>
-        <w:t>selectively reveal myself; I must always reveal myself."</w:t>
-      </w:r>
-      <w:r>
-        <w:t xml:space="preserve"> </w:t>
-      </w:r>
-      <w:r>
-        <w:t>[</w:t>
-      </w:r>
-      <w:r>
-        <w:t>10]</w:t>
-      </w:r>
-    </w:p>
-    <w:p>
-      <w:pPr>
-        <w:pStyle w:val="Text"/>
-      </w:pPr>
-    </w:p>
-    <w:p>
-      <w:pPr>
-        <w:pStyle w:val="Heading2"/>
-      </w:pPr>
-      <w:r>
-        <w:t>The Birth of Bitcoin</w:t>
+        <w:t xml:space="preserve">Their meetup shortly morphed into a mailing list to broaden its appeal and to attract </w:t>
+      </w:r>
+      <w:r>
+        <w:t>likeminded</w:t>
+      </w:r>
+      <w:r>
+        <w:t xml:space="preserve"> individuals from around the world. </w:t>
       </w:r>
     </w:p>
     <w:p>
@@ -1372,6 +1348,201 @@
         <w:pStyle w:val="Text"/>
         <w:ind w:firstLine="0"/>
       </w:pPr>
+    </w:p>
+    <w:p>
+      <w:pPr>
+        <w:pStyle w:val="Text"/>
+        <w:ind w:firstLine="0"/>
+      </w:pPr>
+      <w:r>
+        <w:t>One of t</w:t>
+      </w:r>
+      <w:r>
+        <w:t xml:space="preserve">heir primary concern was that of governments and large powerful </w:t>
+      </w:r>
+      <w:r>
+        <w:t>corporate</w:t>
+      </w:r>
+      <w:r>
+        <w:t xml:space="preserve"> </w:t>
+      </w:r>
+      <w:r>
+        <w:t>entities</w:t>
+      </w:r>
+      <w:r>
+        <w:t xml:space="preserve"> capturing information, as John Gilmore </w:t>
+      </w:r>
+      <w:r>
+        <w:t>described the problem</w:t>
+      </w:r>
+      <w:r>
+        <w:t xml:space="preserve"> in a speech at the first ACM conference on Computers in March 1991,</w:t>
+      </w:r>
+    </w:p>
+    <w:p>
+      <w:pPr>
+        <w:pStyle w:val="Text"/>
+      </w:pPr>
+    </w:p>
+    <w:p>
+      <w:pPr>
+        <w:pStyle w:val="Text"/>
+      </w:pPr>
+      <w:r>
+        <w:t>"In most of Europe, phone companies don't record the phone numbers when you call, and they don't show up on your bill. They only tick off the charges on a meter. Now, I was told that this is partly because the Nazis used the call records that they used to have, to track and identify the opposition after taking over those countries in World War II. They don't keep those records anymore."</w:t>
+      </w:r>
+      <w:r>
+        <w:t xml:space="preserve"> [9]</w:t>
+      </w:r>
+    </w:p>
+    <w:p>
+      <w:pPr>
+        <w:pStyle w:val="Text"/>
+      </w:pPr>
+    </w:p>
+    <w:p>
+      <w:pPr>
+        <w:pStyle w:val="Text"/>
+        <w:ind w:firstLine="0"/>
+      </w:pPr>
+      <w:r>
+        <w:t>The mailing list's topics and</w:t>
+      </w:r>
+      <w:r>
+        <w:t xml:space="preserve"> </w:t>
+      </w:r>
+      <w:r>
+        <w:t xml:space="preserve">tenor favored privacy in communications, </w:t>
+      </w:r>
+      <w:r>
+        <w:t>self-revelation</w:t>
+      </w:r>
+      <w:r>
+        <w:t xml:space="preserve">, financial privacy, </w:t>
+      </w:r>
+      <w:r>
+        <w:t>anonymity</w:t>
+      </w:r>
+      <w:r>
+        <w:t>, and pseudonyms.  It also derided and actively opposed g</w:t>
+      </w:r>
+      <w:r>
+        <w:t>o</w:t>
+      </w:r>
+      <w:r>
+        <w:t>vernm</w:t>
+      </w:r>
+      <w:r>
+        <w:t xml:space="preserve">ent </w:t>
+      </w:r>
+      <w:r>
+        <w:t>data collection, forced self</w:t>
+      </w:r>
+      <w:r>
+        <w:t>-revelation</w:t>
+      </w:r>
+      <w:r>
+        <w:t>, and censorship. It is notable that an early and very active, member of the Cypherpunk mailing list was Julian Assange of Wikileaks.</w:t>
+      </w:r>
+      <w:r>
+        <w:t xml:space="preserve"> [15]</w:t>
+      </w:r>
+      <w:bookmarkStart w:id="1" w:name="_GoBack"/>
+      <w:bookmarkEnd w:id="1"/>
+    </w:p>
+    <w:p>
+      <w:pPr>
+        <w:pStyle w:val="Text"/>
+      </w:pPr>
+    </w:p>
+    <w:p>
+      <w:pPr>
+        <w:pStyle w:val="Text"/>
+        <w:ind w:firstLine="0"/>
+      </w:pPr>
+      <w:r>
+        <w:t>Privacy in communication was a primary concern of the movement, but equally important to the movement</w:t>
+      </w:r>
+      <w:r>
+        <w:t xml:space="preserve"> </w:t>
+      </w:r>
+      <w:r>
+        <w:t xml:space="preserve">were </w:t>
+      </w:r>
+      <w:r>
+        <w:t>discussion</w:t>
+      </w:r>
+      <w:r>
+        <w:t>s</w:t>
+      </w:r>
+      <w:r>
+        <w:t xml:space="preserve"> around financial privacy, as Eric Hughes, one of the </w:t>
+      </w:r>
+      <w:r>
+        <w:t>founders</w:t>
+      </w:r>
+      <w:r>
+        <w:t xml:space="preserve">, puts it in </w:t>
+      </w:r>
+      <w:r>
+        <w:t>his</w:t>
+      </w:r>
+      <w:r>
+        <w:t xml:space="preserve"> </w:t>
+      </w:r>
+      <w:r>
+        <w:t>“</w:t>
+      </w:r>
+      <w:r>
+        <w:t>Cypherpunk Manifesto</w:t>
+      </w:r>
+      <w:r>
+        <w:t>”</w:t>
+      </w:r>
+      <w:r>
+        <w:t>,</w:t>
+      </w:r>
+    </w:p>
+    <w:p>
+      <w:pPr>
+        <w:pStyle w:val="Text"/>
+      </w:pPr>
+    </w:p>
+    <w:p>
+      <w:pPr>
+        <w:pStyle w:val="Text"/>
+      </w:pPr>
+      <w:r>
+        <w:t>"When I purchase a magazine at a store and hand cash to the clerk, there is no need to know who I am. When I ask my electronic mail provider to send and receive messages, my provider need not know to whom I am speaking or what I am saying or what others are saying to me; my provider only need know how to get the message there and how much I owe them in fees. When my identity is revealed by the underlying mechanism of the transaction, I have no privacy. I cannot here selectively reveal myself; I must always reveal myself."</w:t>
+      </w:r>
+      <w:r>
+        <w:t xml:space="preserve"> </w:t>
+      </w:r>
+      <w:r>
+        <w:t>[</w:t>
+      </w:r>
+      <w:r>
+        <w:t>10]</w:t>
+      </w:r>
+    </w:p>
+    <w:p>
+      <w:pPr>
+        <w:pStyle w:val="Text"/>
+      </w:pPr>
+    </w:p>
+    <w:p>
+      <w:pPr>
+        <w:pStyle w:val="Heading2"/>
+      </w:pPr>
+      <w:r>
+        <w:t>The Birth of Bitcoin</w:t>
+      </w:r>
+    </w:p>
+    <w:p>
+      <w:pPr>
+        <w:pStyle w:val="Text"/>
+        <w:ind w:firstLine="0"/>
+      </w:pPr>
       <w:r>
         <w:t>From this primordial stew of technologist</w:t>
       </w:r>
@@ -1379,7 +1550,13 @@
         <w:t>s</w:t>
       </w:r>
       <w:r>
-        <w:t>, university researchers, cryptographers, a love of privacy in communication and in financial transactions, and a general mistrust of central authorities an anonymous, short (9 pages), but groundbreaking paper, was mailed to the Cypherpunk mailing list in 2008[4] by Satoshi Nakamoto, fittingly an alias, describing an electronic</w:t>
+        <w:t>, university researchers, cryptographers, a love of privacy in communication and in financial transactions, and a general mistrust of central authorities an anonymous, short (9 pages), but groundbreaking paper, was mailed to the Cypherpunk mailing list in 2008</w:t>
+      </w:r>
+      <w:r>
+        <w:t xml:space="preserve"> </w:t>
+      </w:r>
+      <w:r>
+        <w:t>[4] by Satoshi Nakamoto, fittingly an alias, describing an electronic</w:t>
       </w:r>
       <w:r>
         <w:t xml:space="preserve"> </w:t>
@@ -2960,7 +3137,14 @@
           <w:rFonts w:ascii="TimesNewRomanPS-ItalicMT" w:hAnsi="TimesNewRomanPS-ItalicMT" w:cs="TimesNewRomanPS-ItalicMT"/>
           <w:iCs/>
         </w:rPr>
-        <w:t xml:space="preserve">. </w:t>
+        <w:t>.</w:t>
+      </w:r>
+      <w:r>
+        <w:rPr>
+          <w:rFonts w:ascii="TimesNewRomanPS-ItalicMT" w:hAnsi="TimesNewRomanPS-ItalicMT" w:cs="TimesNewRomanPS-ItalicMT"/>
+          <w:iCs/>
+        </w:rPr>
+        <w:t xml:space="preserve"> </w:t>
       </w:r>
       <w:proofErr w:type="spellStart"/>
       <w:r>
@@ -3145,8 +3329,162 @@
         <w:t xml:space="preserve"> Manifesto"</w:t>
       </w:r>
     </w:p>
+    <w:p>
+      <w:pPr>
+        <w:pStyle w:val="References"/>
+        <w:rPr>
+          <w:color w:val="000000" w:themeColor="text1"/>
+        </w:rPr>
+      </w:pPr>
+      <w:hyperlink r:id="rId16" w:history="1">
+        <w:r>
+          <w:rPr>
+            <w:rStyle w:val="Hyperlink"/>
+          </w:rPr>
+          <w:t>https://ieeexplore.ieee.org/document/1055638</w:t>
+        </w:r>
+      </w:hyperlink>
+      <w:r>
+        <w:rPr>
+          <w:color w:val="000000" w:themeColor="text1"/>
+        </w:rPr>
+        <w:t xml:space="preserve"> </w:t>
+      </w:r>
+      <w:r>
+        <w:rPr>
+          <w:color w:val="000000" w:themeColor="text1"/>
+        </w:rPr>
+        <w:t>Diffie,</w:t>
+      </w:r>
+      <w:r>
+        <w:rPr>
+          <w:color w:val="000000" w:themeColor="text1"/>
+        </w:rPr>
+        <w:t xml:space="preserve"> </w:t>
+      </w:r>
+      <w:r>
+        <w:rPr>
+          <w:color w:val="000000" w:themeColor="text1"/>
+        </w:rPr>
+        <w:t>Whitfield; Hellman, Martin E. (November 1976). "New Directions in Cryptography" (PDF). IEEE Transactions on Information Theory. 22 (6): 644–654. doi:10.1109/TIT.1976.1055638. Archived (PDF) from the original on 2014-11-29.</w:t>
+      </w:r>
+    </w:p>
+    <w:p>
+      <w:pPr>
+        <w:pStyle w:val="References"/>
+        <w:rPr>
+          <w:color w:val="000000" w:themeColor="text1"/>
+        </w:rPr>
+      </w:pPr>
+      <w:hyperlink r:id="rId17" w:history="1">
+        <w:r>
+          <w:rPr>
+            <w:rStyle w:val="Hyperlink"/>
+          </w:rPr>
+          <w:t>https://patents.google.com</w:t>
+        </w:r>
+        <w:r>
+          <w:rPr>
+            <w:rStyle w:val="Hyperlink"/>
+          </w:rPr>
+          <w:t>/</w:t>
+        </w:r>
+        <w:r>
+          <w:rPr>
+            <w:rStyle w:val="Hyperlink"/>
+          </w:rPr>
+          <w:t>patent/US4200770</w:t>
+        </w:r>
+      </w:hyperlink>
+      <w:r>
+        <w:rPr>
+          <w:color w:val="000000" w:themeColor="text1"/>
+        </w:rPr>
+        <w:t xml:space="preserve"> </w:t>
+      </w:r>
+      <w:r>
+        <w:rPr>
+          <w:color w:val="000000" w:themeColor="text1"/>
+        </w:rPr>
+        <w:t>“</w:t>
+      </w:r>
+      <w:r>
+        <w:rPr>
+          <w:color w:val="000000" w:themeColor="text1"/>
+        </w:rPr>
+        <w:t>Cryptographic apparatus and method</w:t>
+      </w:r>
+      <w:r>
+        <w:rPr>
+          <w:color w:val="000000" w:themeColor="text1"/>
+        </w:rPr>
+        <w:t>”</w:t>
+      </w:r>
+    </w:p>
+    <w:p>
+      <w:pPr>
+        <w:pStyle w:val="References"/>
+        <w:rPr>
+          <w:color w:val="000000" w:themeColor="text1"/>
+        </w:rPr>
+      </w:pPr>
+      <w:hyperlink r:id="rId18" w:history="1">
+        <w:r>
+          <w:rPr>
+            <w:rStyle w:val="Hyperlink"/>
+          </w:rPr>
+          <w:t>https://www.gchq.gov.uk/sites/default/files/document_files/CESG_Research_Report_No_3006_0.pdf</w:t>
+        </w:r>
+      </w:hyperlink>
+      <w:r>
+        <w:rPr>
+          <w:color w:val="000000" w:themeColor="text1"/>
+        </w:rPr>
+        <w:t xml:space="preserve"> </w:t>
+      </w:r>
+      <w:r>
+        <w:rPr>
+          <w:color w:val="000000" w:themeColor="text1"/>
+        </w:rPr>
+        <w:t>"The Possibility of Secure Non-Secret Digital Encryption"</w:t>
+      </w:r>
+    </w:p>
+    <w:p>
+      <w:pPr>
+        <w:pStyle w:val="References"/>
+        <w:rPr>
+          <w:color w:val="000000" w:themeColor="text1"/>
+        </w:rPr>
+      </w:pPr>
+      <w:hyperlink r:id="rId19" w:history="1">
+        <w:r>
+          <w:rPr>
+            <w:rStyle w:val="Hyperlink"/>
+          </w:rPr>
+          <w:t>http://en.citizendium.org/wiki/Cypherpunk/Citable_Version</w:t>
+        </w:r>
+      </w:hyperlink>
+      <w:r>
+        <w:rPr>
+          <w:color w:val="000000" w:themeColor="text1"/>
+        </w:rPr>
+        <w:t xml:space="preserve"> “</w:t>
+      </w:r>
+      <w:r>
+        <w:rPr>
+          <w:color w:val="000000" w:themeColor="text1"/>
+        </w:rPr>
+        <w:t>Cypherpunk/Citable Version</w:t>
+      </w:r>
+      <w:r>
+        <w:rPr>
+          <w:color w:val="000000" w:themeColor="text1"/>
+        </w:rPr>
+        <w:t>”</w:t>
+      </w:r>
+    </w:p>
     <w:sectPr>
-      <w:headerReference w:type="default" r:id="rId16"/>
+      <w:headerReference w:type="default" r:id="rId20"/>
       <w:type w:val="continuous"/>
       <w:pgSz w:w="12240" w:h="15840" w:code="1"/>
       <w:pgMar w:top="1008" w:right="936" w:bottom="1008" w:left="936" w:header="432" w:footer="432" w:gutter="0"/>
@@ -3193,8 +3531,6 @@
         <w:pStyle w:val="FootnoteText"/>
         <w:ind w:firstLine="0"/>
       </w:pPr>
-      <w:bookmarkStart w:id="0" w:name="_GoBack"/>
-      <w:bookmarkEnd w:id="0"/>
       <w:r>
         <w:t xml:space="preserve">“This work </w:t>
       </w:r>
@@ -6182,7 +6518,7 @@
 </file>
 
 <file path=customXml/itemProps1.xml><?xml version="1.0" encoding="utf-8"?>
-<ds:datastoreItem xmlns:ds="http://schemas.openxmlformats.org/officeDocument/2006/customXml" ds:itemID="{C1DA8AB2-46E9-4CAF-90A5-E41DB922202A}">
+<ds:datastoreItem xmlns:ds="http://schemas.openxmlformats.org/officeDocument/2006/customXml" ds:itemID="{BC0EBD6F-1D07-4985-8122-F41586E34107}">
   <ds:schemaRefs>
     <ds:schemaRef ds:uri="http://schemas.openxmlformats.org/officeDocument/2006/bibliography"/>
   </ds:schemaRefs>

</xml_diff>

<commit_message>
Update MSDS749 Project_Team 4_Blockchain Analysis v3.docx
Added sections and references around Chaum and Finney's historical work
</commit_message>
<xml_diff>
--- a/MSDS749 Project_Team 4_Blockchain Analysis v3.docx
+++ b/MSDS749 Project_Team 4_Blockchain Analysis v3.docx
@@ -1447,8 +1447,6 @@
       <w:r>
         <w:t xml:space="preserve"> [15]</w:t>
       </w:r>
-      <w:bookmarkStart w:id="1" w:name="_GoBack"/>
-      <w:bookmarkEnd w:id="1"/>
     </w:p>
     <w:p>
       <w:pPr>
@@ -1527,15 +1525,19 @@
     </w:p>
     <w:p>
       <w:pPr>
-        <w:pStyle w:val="Text"/>
-      </w:pPr>
-    </w:p>
-    <w:p>
-      <w:pPr>
         <w:pStyle w:val="Heading2"/>
       </w:pPr>
       <w:r>
-        <w:t>The Birth of Bitcoin</w:t>
+        <w:t>David Chaum</w:t>
+      </w:r>
+      <w:r>
+        <w:t xml:space="preserve">, </w:t>
+      </w:r>
+      <w:r>
+        <w:t>Blind Signatures</w:t>
+      </w:r>
+      <w:r>
+        <w:t>, and eCash</w:t>
       </w:r>
     </w:p>
     <w:p>
@@ -1544,145 +1546,465 @@
         <w:ind w:firstLine="0"/>
       </w:pPr>
       <w:r>
-        <w:t>From this primordial stew of technologist</w:t>
-      </w:r>
-      <w:r>
-        <w:t>s</w:t>
-      </w:r>
-      <w:r>
-        <w:t>, university researchers, cryptographers, a love of privacy in communication and in financial transactions, and a general mistrust of central authorities an anonymous, short (9 pages), but groundbreaking paper, was mailed to the Cypherpunk mailing list in 2008</w:t>
+        <w:t xml:space="preserve">In 1982 </w:t>
+      </w:r>
+      <w:r>
+        <w:t xml:space="preserve">the concept of </w:t>
+      </w:r>
+      <w:r>
+        <w:t xml:space="preserve">electronic payments </w:t>
+      </w:r>
+      <w:r>
+        <w:t>was</w:t>
+      </w:r>
+      <w:r>
+        <w:t xml:space="preserve"> starting </w:t>
+      </w:r>
+      <w:r>
+        <w:t xml:space="preserve">to emerge </w:t>
+      </w:r>
+      <w:proofErr w:type="gramStart"/>
+      <w:r>
+        <w:t xml:space="preserve">as </w:t>
+      </w:r>
+      <w:r>
+        <w:t xml:space="preserve">a </w:t>
+      </w:r>
+      <w:r>
+        <w:t>way to</w:t>
+      </w:r>
+      <w:proofErr w:type="gramEnd"/>
+      <w:r>
+        <w:t xml:space="preserve"> transfer funds entirely online, and privacy and security were a chief concern. </w:t>
+      </w:r>
+      <w:r>
+        <w:t xml:space="preserve">To address the issue of privacy, </w:t>
+      </w:r>
+      <w:r>
+        <w:t xml:space="preserve">David Chaum from The </w:t>
+      </w:r>
+      <w:r>
+        <w:t xml:space="preserve">University of California </w:t>
+      </w:r>
+      <w:r>
+        <w:t>proposed an enhancement to the system of electronic payments using a technique</w:t>
+      </w:r>
+      <w:r>
+        <w:t xml:space="preserve"> called “Blind Signatures”, </w:t>
+      </w:r>
+      <w:r>
+        <w:t xml:space="preserve">a method to hide the payer and payee data involved in transactions from the third-party financial institution that </w:t>
+      </w:r>
+      <w:r>
+        <w:t>would approve</w:t>
+      </w:r>
+      <w:r>
+        <w:t xml:space="preserve"> the transaction</w:t>
+      </w:r>
+      <w:proofErr w:type="gramStart"/>
+      <w:r>
+        <w:t xml:space="preserve">. </w:t>
+      </w:r>
+      <w:proofErr w:type="gramEnd"/>
+      <w:r>
+        <w:t xml:space="preserve">At the time, </w:t>
+      </w:r>
+      <w:r>
+        <w:t xml:space="preserve">Chaum deemed </w:t>
+      </w:r>
+      <w:r>
+        <w:t xml:space="preserve">the use of a third-party </w:t>
+      </w:r>
+      <w:proofErr w:type="gramStart"/>
+      <w:r>
+        <w:t xml:space="preserve">approver </w:t>
       </w:r>
       <w:r>
         <w:t xml:space="preserve"> </w:t>
       </w:r>
       <w:r>
-        <w:t>[4] by Satoshi Nakamoto, fittingly an alias, describing an electronic</w:t>
-      </w:r>
+        <w:t>as</w:t>
+      </w:r>
+      <w:proofErr w:type="gramEnd"/>
       <w:r>
         <w:t xml:space="preserve"> </w:t>
       </w:r>
       <w:r>
-        <w:t>currency,</w:t>
-      </w:r>
-      <w:r>
-        <w:t xml:space="preserve"> </w:t>
-      </w:r>
-      <w:r>
-        <w:t xml:space="preserve">Bitcoin, based upon cryptographic principals akin to </w:t>
-      </w:r>
-      <w:r>
-        <w:t>asymmetric</w:t>
-      </w:r>
-      <w:r>
-        <w:t xml:space="preserve"> encryption, one-way functions, but in reverse.  While Bitcoin was not the first digital currency created, it was the first to solve the problem of double spending without the need for a central authority </w:t>
-      </w:r>
-      <w:r>
-        <w:t>regulating</w:t>
-      </w:r>
-      <w:r>
-        <w:t xml:space="preserve"> the transaction.</w:t>
-      </w:r>
-    </w:p>
-    <w:p>
-      <w:pPr>
-        <w:pStyle w:val="Heading1"/>
-      </w:pPr>
-      <w:r>
-        <w:t>Blockchain technology</w:t>
-      </w:r>
-    </w:p>
-    <w:p>
-      <w:pPr>
-        <w:jc w:val="both"/>
-      </w:pPr>
-      <w:r>
-        <w:t xml:space="preserve">Blockchain technology is probably the best invention since the internet itself. It allows value exchange without the need for trust or for a central authority. </w:t>
-      </w:r>
-      <w:r>
-        <w:t>F</w:t>
-      </w:r>
-      <w:r>
-        <w:t xml:space="preserve">or the first time, </w:t>
-      </w:r>
-      <w:r>
-        <w:t xml:space="preserve">blockchain enable </w:t>
-      </w:r>
-      <w:r>
-        <w:t xml:space="preserve">a way for one Internet user to transfer a unique piece of digital property to another Internet user, such that the transfer is guaranteed to be safe and secure, everyone knows that the transfer has taken place, and nobody can challenge the </w:t>
-      </w:r>
-      <w:r>
-        <w:t>l</w:t>
-      </w:r>
-      <w:r>
-        <w:t>egitimacy of the transfer. The consequences of this breakthrough are hard to overstate</w:t>
-      </w:r>
-      <w:r>
-        <w:t>.</w:t>
-      </w:r>
-    </w:p>
-    <w:p>
-      <w:pPr>
-        <w:jc w:val="both"/>
-      </w:pPr>
-      <w:r>
-        <w:t xml:space="preserve">Blockchain is a distributed database or a Ledger (as used in Cryptocurrencies) containing all the records linking the history to the very initial record, that can be used in various </w:t>
-      </w:r>
-      <w:r>
-        <w:t>applications</w:t>
-      </w:r>
-      <w:r>
-        <w:t xml:space="preserve"> like Currency, Supply Chain, </w:t>
-      </w:r>
-      <w:r>
-        <w:t>Identity</w:t>
-      </w:r>
-      <w:r>
-        <w:t xml:space="preserve"> Management, </w:t>
-      </w:r>
-      <w:r>
-        <w:t>Assets Tracking</w:t>
-      </w:r>
-      <w:r>
-        <w:t xml:space="preserve"> etc. Distributed because it is not authored or controlled by a centralized entity like a Financial Institution (Banks)</w:t>
-      </w:r>
-      <w:r>
-        <w:t xml:space="preserve"> or Government</w:t>
-      </w:r>
-      <w:r>
-        <w:t>, rather, each participating node has a copy of the most updated Ledger to prevent any tampering of data in the Ledger.</w:t>
-      </w:r>
-    </w:p>
-    <w:p>
-      <w:pPr>
-        <w:jc w:val="both"/>
-      </w:pPr>
-      <w:r>
-        <w:t>The Ledger is divided into Blocks of equal sizes and each block is connected to its previous block using the Cryptographic Hash of the Data in Previous Block, so if someone tries to change the value of a record in any Block, all the Blocks ahead of it are invalidated, thus providing an indication that the data has been tampered.</w:t>
-      </w:r>
-    </w:p>
-    <w:p>
-      <w:pPr>
-        <w:jc w:val="both"/>
-      </w:pPr>
-      <w:r>
-        <w:t>Here are the steps involved:</w:t>
-      </w:r>
-    </w:p>
-    <w:p>
-      <w:pPr>
-        <w:jc w:val="both"/>
-      </w:pPr>
+        <w:t xml:space="preserve">necessary </w:t>
+      </w:r>
+      <w:r>
+        <w:t>to provide accountability and security</w:t>
+      </w:r>
+      <w:r>
+        <w:t>,</w:t>
+      </w:r>
     </w:p>
     <w:p>
       <w:pPr>
         <w:pStyle w:val="Text"/>
         <w:ind w:firstLine="0"/>
       </w:pPr>
+    </w:p>
+    <w:p>
+      <w:pPr>
+        <w:pStyle w:val="Text"/>
+      </w:pPr>
+      <w:r>
+        <w:t xml:space="preserve">“…an </w:t>
+      </w:r>
+      <w:proofErr w:type="gramStart"/>
+      <w:r>
+        <w:t>anonymous payments systems</w:t>
+      </w:r>
+      <w:proofErr w:type="gramEnd"/>
+      <w:r>
+        <w:t xml:space="preserve"> </w:t>
+      </w:r>
+      <w:r>
+        <w:rPr>
+          <w:i/>
+        </w:rPr>
+        <w:t>[sic]</w:t>
+      </w:r>
+      <w:r>
+        <w:t xml:space="preserve"> like bank notes and coins suffers from lack of controls and security. For example, consider problems such as lack of proof of payment, theft of payments media, and black payments for bribes, tax evasion, and black markets.” </w:t>
+      </w:r>
+      <w:r>
+        <w:t>[15]</w:t>
+      </w:r>
+      <w:r>
+        <w:t xml:space="preserve"> </w:t>
+      </w:r>
+    </w:p>
+    <w:p>
+      <w:pPr>
+        <w:pStyle w:val="Text"/>
+        <w:ind w:firstLine="0"/>
+      </w:pPr>
+    </w:p>
+    <w:p>
+      <w:pPr>
+        <w:pStyle w:val="Text"/>
+        <w:ind w:firstLine="0"/>
+      </w:pPr>
+      <w:r>
+        <w:t>Chaum</w:t>
+      </w:r>
+      <w:r>
+        <w:t xml:space="preserve"> would later use his</w:t>
+      </w:r>
+      <w:r>
+        <w:t xml:space="preserve"> idea around </w:t>
+      </w:r>
+      <w:r>
+        <w:t>blind signatures</w:t>
+      </w:r>
+      <w:r>
+        <w:t xml:space="preserve"> to establish a company called DigiCash that specialized in digital money and payment system, including its flagship digital cash system based on blind signatures, “eCash”. Although DigiCash and eCash are n</w:t>
+      </w:r>
+      <w:r>
+        <w:t>o longer in use</w:t>
+      </w:r>
+      <w:r>
+        <w:t>, they were a vital step in bringing the concept of digital currency into the global zeitgeist [16].</w:t>
+      </w:r>
+      <w:r>
+        <w:t xml:space="preserve"> </w:t>
+      </w:r>
+    </w:p>
+    <w:p>
+      <w:pPr>
+        <w:pStyle w:val="Text"/>
+        <w:ind w:firstLine="0"/>
+      </w:pPr>
+    </w:p>
+    <w:p>
+      <w:pPr>
+        <w:pStyle w:val="Text"/>
+        <w:ind w:firstLine="0"/>
+      </w:pPr>
+      <w:r>
+        <w:t xml:space="preserve">As we will see in this paper, the use of Blockchain alleviates Chaum’s concerns </w:t>
+      </w:r>
+      <w:r>
+        <w:t xml:space="preserve">around lack of transparency and accountability, </w:t>
+      </w:r>
+      <w:r>
+        <w:t xml:space="preserve">while </w:t>
+      </w:r>
+      <w:r>
+        <w:t xml:space="preserve">also </w:t>
+      </w:r>
+      <w:r>
+        <w:t>eliminating the need to use a central authority</w:t>
+      </w:r>
+      <w:r>
+        <w:t xml:space="preserve"> to verify transactions</w:t>
+      </w:r>
+      <w:r>
+        <w:t>.</w:t>
+      </w:r>
+    </w:p>
+    <w:p>
+      <w:pPr>
+        <w:pStyle w:val="Heading2"/>
+      </w:pPr>
+      <w:r>
+        <w:t>Hal Finney and RPOW</w:t>
+      </w:r>
+    </w:p>
+    <w:p>
+      <w:pPr>
+        <w:pStyle w:val="Text"/>
+      </w:pPr>
+      <w:r>
+        <w:t>Another revolutionary step forward came in the form of Hal Finney’s version of a “</w:t>
+      </w:r>
+      <w:r>
+        <w:t>Proofs of Work</w:t>
+      </w:r>
+      <w:r>
+        <w:t xml:space="preserve">” </w:t>
+      </w:r>
+      <w:r>
+        <w:t xml:space="preserve">(or “POW”) </w:t>
+      </w:r>
+      <w:r>
+        <w:t>concept called “</w:t>
+      </w:r>
+      <w:r>
+        <w:t>Reusable</w:t>
+      </w:r>
+      <w:r>
+        <w:t xml:space="preserve"> </w:t>
+      </w:r>
+      <w:r>
+        <w:t>Proofs of Work</w:t>
+      </w:r>
+      <w:r>
+        <w:t>”</w:t>
+      </w:r>
+      <w:r>
+        <w:t xml:space="preserve"> (</w:t>
+      </w:r>
+      <w:r>
+        <w:t>or “RPOW”</w:t>
+      </w:r>
+      <w:r>
+        <w:t>)</w:t>
+      </w:r>
+      <w:r>
+        <w:t xml:space="preserve">. The concept </w:t>
+      </w:r>
+      <w:r>
+        <w:t>behind</w:t>
+      </w:r>
+      <w:r>
+        <w:t xml:space="preserve"> </w:t>
+      </w:r>
+      <w:r>
+        <w:t>POW</w:t>
+      </w:r>
+      <w:r>
+        <w:t xml:space="preserve"> </w:t>
+      </w:r>
+      <w:r>
+        <w:t>is that a service request must require some amount of</w:t>
+      </w:r>
+      <w:r>
+        <w:t xml:space="preserve"> </w:t>
+      </w:r>
+      <w:r>
+        <w:t xml:space="preserve">work </w:t>
+      </w:r>
+      <w:r>
+        <w:t xml:space="preserve">to generate </w:t>
+      </w:r>
+      <w:proofErr w:type="gramStart"/>
+      <w:r>
+        <w:t>some kind of unique</w:t>
+      </w:r>
+      <w:proofErr w:type="gramEnd"/>
+      <w:r>
+        <w:t xml:space="preserve"> identifier for the request, called a “POW token” </w:t>
+      </w:r>
+      <w:r>
+        <w:t>in order to be approved. In other words, a system must purposefully slow itself down</w:t>
+      </w:r>
+      <w:r>
+        <w:t xml:space="preserve">, with the goal of preventing distributed denial-of-service attacks by limiting the number of requests that could feasibly be made. POW tokens cannot be reused and therefore have limited value for some transactions that must be executed quickly. To tackle this problem, Hal Finney developed the concept of RPOW to store used POW tokens, which could be “exchanged” with other </w:t>
+      </w:r>
+      <w:r>
+        <w:lastRenderedPageBreak/>
+        <w:t>POW tokens that a user would provide. Although this technology is not used today it remains a possible solution for issues that might affect Blockchain</w:t>
+      </w:r>
+      <w:r>
+        <w:t>.</w:t>
+      </w:r>
+      <w:r>
+        <w:t xml:space="preserve"> </w:t>
+      </w:r>
+      <w:r>
+        <w:t>[17]</w:t>
+      </w:r>
+    </w:p>
+    <w:p>
+      <w:pPr>
+        <w:pStyle w:val="Text"/>
+      </w:pPr>
+    </w:p>
+    <w:p>
+      <w:pPr>
+        <w:pStyle w:val="Heading2"/>
+      </w:pPr>
+      <w:r>
+        <w:t>The Birth of Bitcoin</w:t>
+      </w:r>
+    </w:p>
+    <w:p>
+      <w:pPr>
+        <w:pStyle w:val="Text"/>
+        <w:ind w:firstLine="0"/>
+      </w:pPr>
+      <w:r>
+        <w:t>From this primordial stew of technologist</w:t>
+      </w:r>
+      <w:r>
+        <w:t>s</w:t>
+      </w:r>
+      <w:r>
+        <w:t>, university researchers, cryptographers, a love of privacy in communication and in financial transactions, and a general mistrust of central authorities an anonymous, short (9 pages), but groundbreaking paper, was mailed to the Cypherpunk mailing list in 2008</w:t>
+      </w:r>
+      <w:r>
+        <w:t xml:space="preserve"> </w:t>
+      </w:r>
+      <w:r>
+        <w:t>[4] by Satoshi Nakamoto, fittingly an alias, describing an electronic</w:t>
+      </w:r>
+      <w:r>
+        <w:t xml:space="preserve"> </w:t>
+      </w:r>
+      <w:r>
+        <w:t>currency,</w:t>
+      </w:r>
+      <w:r>
+        <w:t xml:space="preserve"> </w:t>
+      </w:r>
+      <w:r>
+        <w:t xml:space="preserve">Bitcoin, based upon cryptographic principals akin to </w:t>
+      </w:r>
+      <w:r>
+        <w:t>asymmetric</w:t>
+      </w:r>
+      <w:r>
+        <w:t xml:space="preserve"> encryption, one-way functions, but in reverse.  While Bitcoin was not the first digital currency created, it was the first to solve the problem of double spending without the need for a central authority </w:t>
+      </w:r>
+      <w:r>
+        <w:t>regulating</w:t>
+      </w:r>
+      <w:r>
+        <w:t xml:space="preserve"> the transaction.</w:t>
+      </w:r>
+    </w:p>
+    <w:p>
+      <w:pPr>
+        <w:pStyle w:val="Heading1"/>
+      </w:pPr>
+      <w:r>
+        <w:t>Blockchain technology</w:t>
+      </w:r>
+    </w:p>
+    <w:p>
+      <w:pPr>
+        <w:jc w:val="both"/>
+      </w:pPr>
+      <w:r>
+        <w:t xml:space="preserve">Blockchain technology is probably the best invention since the internet itself. It allows value exchange without the need for trust or for a central authority. </w:t>
+      </w:r>
+      <w:r>
+        <w:t>F</w:t>
+      </w:r>
+      <w:r>
+        <w:t xml:space="preserve">or the first time, </w:t>
+      </w:r>
+      <w:r>
+        <w:t xml:space="preserve">blockchain enable </w:t>
+      </w:r>
+      <w:r>
+        <w:t xml:space="preserve">a way for one Internet user to transfer a unique piece of digital property to another Internet user, such that the transfer is guaranteed to be safe and secure, everyone knows that the transfer has taken place, and nobody can challenge the </w:t>
+      </w:r>
+      <w:r>
+        <w:t>l</w:t>
+      </w:r>
+      <w:r>
+        <w:t>egitimacy of the transfer. The consequences of this breakthrough are hard to overstate</w:t>
+      </w:r>
+      <w:r>
+        <w:t>.</w:t>
+      </w:r>
+    </w:p>
+    <w:p>
+      <w:pPr>
+        <w:jc w:val="both"/>
+      </w:pPr>
+      <w:r>
+        <w:t xml:space="preserve">Blockchain is a distributed database or a Ledger (as used in Cryptocurrencies) containing all the records linking the history to the very initial record, that can be used in various </w:t>
+      </w:r>
+      <w:r>
+        <w:t>applications</w:t>
+      </w:r>
+      <w:r>
+        <w:t xml:space="preserve"> like Currency, Supply Chain, </w:t>
+      </w:r>
+      <w:r>
+        <w:t>Identity</w:t>
+      </w:r>
+      <w:r>
+        <w:t xml:space="preserve"> Management, </w:t>
+      </w:r>
+      <w:r>
+        <w:t>Assets Tracking</w:t>
+      </w:r>
+      <w:r>
+        <w:t xml:space="preserve"> etc. Distributed because it is not authored or controlled by a centralized entity like a Financial Institution (Banks)</w:t>
+      </w:r>
+      <w:r>
+        <w:t xml:space="preserve"> or Government</w:t>
+      </w:r>
+      <w:r>
+        <w:t>, rather, each participating node has a copy of the most updated Ledger to prevent any tampering of data in the Ledger.</w:t>
+      </w:r>
+    </w:p>
+    <w:p>
+      <w:pPr>
+        <w:jc w:val="both"/>
+      </w:pPr>
+      <w:r>
+        <w:t>The Ledger is divided into Blocks of equal sizes and each block is connected to its previous block using the Cryptographic Hash of the Data in Previous Block, so if someone tries to change the value of a record in any Block, all the Blocks ahead of it are invalidated, thus providing an indication that the data has been tampered.</w:t>
+      </w:r>
+    </w:p>
+    <w:p>
+      <w:pPr>
+        <w:jc w:val="both"/>
+      </w:pPr>
+      <w:r>
+        <w:t>Here are the steps involved:</w:t>
+      </w:r>
+    </w:p>
+    <w:p>
+      <w:pPr>
+        <w:jc w:val="both"/>
+      </w:pPr>
+    </w:p>
+    <w:p>
+      <w:pPr>
+        <w:pStyle w:val="Text"/>
+        <w:ind w:firstLine="0"/>
+      </w:pPr>
       <w:r>
         <w:rPr>
           <w:noProof/>
         </w:rPr>
-        <w:lastRenderedPageBreak/>
         <w:drawing>
           <wp:inline distT="0" distB="0" distL="0" distR="0" wp14:anchorId="5B46C517" wp14:editId="7CF14DDA">
             <wp:extent cx="3383280" cy="4364990"/>
@@ -1908,6 +2230,7 @@
         <w:jc w:val="both"/>
       </w:pPr>
       <w:r>
+        <w:lastRenderedPageBreak/>
         <w:t xml:space="preserve">11. The winning miner who created the accepted block is awarded with transaction fee.  </w:t>
       </w:r>
     </w:p>
@@ -2360,7 +2683,6 @@
         <w:rPr>
           <w:i/>
         </w:rPr>
-        <w:lastRenderedPageBreak/>
         <w:t>Ubiquity</w:t>
       </w:r>
       <w:r>
@@ -2727,6 +3049,7 @@
     </w:p>
     <w:p>
       <w:r>
+        <w:lastRenderedPageBreak/>
         <w:t>It is designed to be distributed and synchronized across networks, which makes it ideal for multi-organizational business networks. It also encourages organizations to come out from behind their firewalls and share data.</w:t>
       </w:r>
     </w:p>
@@ -2881,7 +3204,7 @@
       <w:pPr>
         <w:pStyle w:val="Heading1"/>
       </w:pPr>
-      <w:bookmarkStart w:id="2" w:name="_Hlk536688934"/>
+      <w:bookmarkStart w:id="1" w:name="_Hlk536688934"/>
       <w:r>
         <w:t xml:space="preserve">Blockchain </w:t>
       </w:r>
@@ -2889,14 +3212,13 @@
         <w:t>outlook</w:t>
       </w:r>
     </w:p>
-    <w:bookmarkEnd w:id="2"/>
+    <w:bookmarkEnd w:id="1"/>
     <w:p/>
     <w:p>
       <w:r>
         <w:rPr>
           <w:noProof/>
         </w:rPr>
-        <w:lastRenderedPageBreak/>
         <w:drawing>
           <wp:inline distT="0" distB="0" distL="0" distR="0" wp14:anchorId="15CCB56B" wp14:editId="3FF98278">
             <wp:extent cx="3200400" cy="2056130"/>
@@ -2941,6 +3263,8 @@
         <w:pStyle w:val="Text"/>
         <w:ind w:firstLine="0"/>
       </w:pPr>
+      <w:bookmarkStart w:id="2" w:name="_GoBack"/>
+      <w:bookmarkEnd w:id="2"/>
     </w:p>
     <w:p>
       <w:pPr>
@@ -3381,19 +3705,7 @@
           <w:rPr>
             <w:rStyle w:val="Hyperlink"/>
           </w:rPr>
-          <w:t>https://patents.google.com</w:t>
-        </w:r>
-        <w:r>
-          <w:rPr>
-            <w:rStyle w:val="Hyperlink"/>
-          </w:rPr>
-          <w:t>/</w:t>
-        </w:r>
-        <w:r>
-          <w:rPr>
-            <w:rStyle w:val="Hyperlink"/>
-          </w:rPr>
-          <w:t>patent/US4200770</w:t>
+          <w:t>https://patents.google.com/patent/US4200770</w:t>
         </w:r>
       </w:hyperlink>
       <w:r>
@@ -3470,21 +3782,214 @@
         </w:rPr>
         <w:t xml:space="preserve"> “</w:t>
       </w:r>
+      <w:proofErr w:type="spellStart"/>
       <w:r>
         <w:rPr>
           <w:color w:val="000000" w:themeColor="text1"/>
         </w:rPr>
-        <w:t>Cypherpunk/Citable Version</w:t>
-      </w:r>
+        <w:t>Cypherpunk</w:t>
+      </w:r>
+      <w:proofErr w:type="spellEnd"/>
       <w:r>
         <w:rPr>
           <w:color w:val="000000" w:themeColor="text1"/>
         </w:rPr>
+        <w:t>/Citable Version</w:t>
+      </w:r>
+      <w:r>
+        <w:rPr>
+          <w:color w:val="000000" w:themeColor="text1"/>
+        </w:rPr>
         <w:t>”</w:t>
       </w:r>
     </w:p>
+    <w:p>
+      <w:pPr>
+        <w:pStyle w:val="References"/>
+        <w:rPr>
+          <w:color w:val="000000" w:themeColor="text1"/>
+        </w:rPr>
+      </w:pPr>
+      <w:r>
+        <w:rPr>
+          <w:color w:val="000000" w:themeColor="text1"/>
+        </w:rPr>
+        <w:t xml:space="preserve">David Chaum (1982). Blind Signatures for Untraceable Payments [Online]. Retrieved on Feb 10, 2019 Available: </w:t>
+      </w:r>
+      <w:hyperlink r:id="rId20" w:history="1">
+        <w:r>
+          <w:rPr>
+            <w:rStyle w:val="Hyperlink"/>
+          </w:rPr>
+          <w:t>http://www.hit.bme.hu/~buttyan/courses/BMEVIHIM219/2009/Chaum.BlindSigForPayment.1982.PDF</w:t>
+        </w:r>
+      </w:hyperlink>
+      <w:r>
+        <w:rPr>
+          <w:color w:val="000000" w:themeColor="text1"/>
+        </w:rPr>
+        <w:t xml:space="preserve"> </w:t>
+      </w:r>
+    </w:p>
+    <w:p>
+      <w:pPr>
+        <w:pStyle w:val="References"/>
+        <w:rPr>
+          <w:color w:val="000000" w:themeColor="text1"/>
+        </w:rPr>
+      </w:pPr>
+      <w:r>
+        <w:rPr>
+          <w:color w:val="000000" w:themeColor="text1"/>
+        </w:rPr>
+        <w:lastRenderedPageBreak/>
+        <w:t xml:space="preserve">Aaron van </w:t>
+      </w:r>
+      <w:proofErr w:type="spellStart"/>
+      <w:r>
+        <w:rPr>
+          <w:color w:val="000000" w:themeColor="text1"/>
+        </w:rPr>
+        <w:t>Wirdum</w:t>
+      </w:r>
+      <w:proofErr w:type="spellEnd"/>
+      <w:r>
+        <w:rPr>
+          <w:color w:val="000000" w:themeColor="text1"/>
+        </w:rPr>
+        <w:t xml:space="preserve"> (April 2018). </w:t>
+      </w:r>
+      <w:r>
+        <w:rPr>
+          <w:color w:val="000000" w:themeColor="text1"/>
+        </w:rPr>
+        <w:t xml:space="preserve">The Genesis Files: How David Chaum’s eCash Spawned a </w:t>
+      </w:r>
+      <w:proofErr w:type="spellStart"/>
+      <w:r>
+        <w:rPr>
+          <w:color w:val="000000" w:themeColor="text1"/>
+        </w:rPr>
+        <w:t>Cypherpunk</w:t>
+      </w:r>
+      <w:proofErr w:type="spellEnd"/>
+      <w:r>
+        <w:rPr>
+          <w:color w:val="000000" w:themeColor="text1"/>
+        </w:rPr>
+        <w:t xml:space="preserve"> Dream</w:t>
+      </w:r>
+      <w:r>
+        <w:rPr>
+          <w:color w:val="000000" w:themeColor="text1"/>
+        </w:rPr>
+        <w:t xml:space="preserve"> </w:t>
+      </w:r>
+      <w:r>
+        <w:rPr>
+          <w:color w:val="000000" w:themeColor="text1"/>
+        </w:rPr>
+        <w:t xml:space="preserve">[Online]. Retrieved on Feb 10, 2019 Available: </w:t>
+      </w:r>
+      <w:r>
+        <w:rPr>
+          <w:color w:val="000000" w:themeColor="text1"/>
+        </w:rPr>
+        <w:t xml:space="preserve"> </w:t>
+      </w:r>
+      <w:hyperlink r:id="rId21" w:history="1">
+        <w:r>
+          <w:rPr>
+            <w:rStyle w:val="Hyperlink"/>
+          </w:rPr>
+          <w:t>https://bitcoinmagazine.com/articles/genesis-files-how-david-chaums-ecash-spawned-cypherpunk-dream/</w:t>
+        </w:r>
+      </w:hyperlink>
+      <w:r>
+        <w:rPr>
+          <w:color w:val="000000" w:themeColor="text1"/>
+        </w:rPr>
+        <w:t xml:space="preserve"> </w:t>
+      </w:r>
+    </w:p>
+    <w:p>
+      <w:pPr>
+        <w:pStyle w:val="References"/>
+        <w:rPr>
+          <w:color w:val="000000" w:themeColor="text1"/>
+        </w:rPr>
+      </w:pPr>
+      <w:r>
+        <w:rPr>
+          <w:color w:val="000000" w:themeColor="text1"/>
+        </w:rPr>
+        <w:t>Hal Finney</w:t>
+      </w:r>
+      <w:r>
+        <w:rPr>
+          <w:color w:val="000000" w:themeColor="text1"/>
+        </w:rPr>
+        <w:t xml:space="preserve"> (</w:t>
+      </w:r>
+      <w:r>
+        <w:rPr>
+          <w:color w:val="000000" w:themeColor="text1"/>
+        </w:rPr>
+        <w:t>August 2004</w:t>
+      </w:r>
+      <w:r>
+        <w:rPr>
+          <w:color w:val="000000" w:themeColor="text1"/>
+        </w:rPr>
+        <w:t xml:space="preserve">) </w:t>
+      </w:r>
+      <w:r>
+        <w:rPr>
+          <w:color w:val="000000" w:themeColor="text1"/>
+        </w:rPr>
+        <w:t>Reusable Proofs of Work</w:t>
+      </w:r>
+      <w:r>
+        <w:rPr>
+          <w:color w:val="000000" w:themeColor="text1"/>
+        </w:rPr>
+        <w:t xml:space="preserve"> [Online]</w:t>
+      </w:r>
+      <w:r>
+        <w:rPr>
+          <w:color w:val="000000" w:themeColor="text1"/>
+        </w:rPr>
+        <w:t xml:space="preserve">. Retrieved on Feb 10, 2019 Available: </w:t>
+      </w:r>
+      <w:hyperlink r:id="rId22" w:history="1">
+        <w:r>
+          <w:rPr>
+            <w:rStyle w:val="Hyperlink"/>
+          </w:rPr>
+          <w:t>https://web.archive.org/w</w:t>
+        </w:r>
+        <w:r>
+          <w:rPr>
+            <w:rStyle w:val="Hyperlink"/>
+          </w:rPr>
+          <w:t>e</w:t>
+        </w:r>
+        <w:r>
+          <w:rPr>
+            <w:rStyle w:val="Hyperlink"/>
+          </w:rPr>
+          <w:t>b/20071222072154/http://rpow.net/</w:t>
+        </w:r>
+      </w:hyperlink>
+      <w:r>
+        <w:rPr>
+          <w:color w:val="000000" w:themeColor="text1"/>
+        </w:rPr>
+        <w:t xml:space="preserve"> </w:t>
+      </w:r>
+    </w:p>
     <w:sectPr>
-      <w:headerReference w:type="default" r:id="rId20"/>
+      <w:headerReference w:type="default" r:id="rId23"/>
       <w:type w:val="continuous"/>
       <w:pgSz w:w="12240" w:h="15840" w:code="1"/>
       <w:pgMar w:top="1008" w:right="936" w:bottom="1008" w:left="936" w:header="432" w:footer="432" w:gutter="0"/>
@@ -6518,7 +7023,7 @@
 </file>
 
 <file path=customXml/itemProps1.xml><?xml version="1.0" encoding="utf-8"?>
-<ds:datastoreItem xmlns:ds="http://schemas.openxmlformats.org/officeDocument/2006/customXml" ds:itemID="{BC0EBD6F-1D07-4985-8122-F41586E34107}">
+<ds:datastoreItem xmlns:ds="http://schemas.openxmlformats.org/officeDocument/2006/customXml" ds:itemID="{78ACF2E9-5B9D-4925-B690-E611939828E9}">
   <ds:schemaRefs>
     <ds:schemaRef ds:uri="http://schemas.openxmlformats.org/officeDocument/2006/bibliography"/>
   </ds:schemaRefs>

</xml_diff>